<commit_message>
changed a docx template
</commit_message>
<xml_diff>
--- a/processor/docx/template.docx
+++ b/processor/docx/template.docx
@@ -239,9 +239,18 @@
           <w:b w:val="1"/>
           <w:bCs w:val="1"/>
           <w:rtl w:val="0"/>
+          <w:lang w:val="en-US"/>
+        </w:rPr>
+        <w:t xml:space="preserve">{{ company }} </w:t>
+      </w:r>
+      <w:r>
+        <w:rPr>
+          <w:b w:val="1"/>
+          <w:bCs w:val="1"/>
+          <w:rtl w:val="0"/>
           <w:lang w:val="ru-RU"/>
         </w:rPr>
-        <w:t>КП «ВДНХ»</w:t>
+        <w:t>«ВДНХ»</w:t>
         <w:tab/>
         <w:tab/>
         <w:tab/>
@@ -545,8 +554,9 @@
       <w:shd w:val="nil" w:color="auto" w:fill="auto"/>
       <w:vertAlign w:val="baseline"/>
       <w:lang w:val="ru-RU"/>
-      <w14:textOutline>
+      <w14:textOutline w14:w="12700" w14:cap="flat">
         <w14:noFill/>
+        <w14:miter w14:lim="400000"/>
       </w14:textOutline>
       <w14:textFill>
         <w14:solidFill>

</xml_diff>

<commit_message>
changed a get_report_content func & changed a docx template
</commit_message>
<xml_diff>
--- a/processor/docx/template.docx
+++ b/processor/docx/template.docx
@@ -1,409 +1,749 @@
 
 <file path=word/document.xml><?xml version="1.0" encoding="utf-8"?>
-<w:document xmlns:r="http://schemas.openxmlformats.org/officeDocument/2006/relationships" xmlns:wp="http://schemas.openxmlformats.org/drawingml/2006/wordprocessingDrawing" xmlns:w="http://schemas.openxmlformats.org/wordprocessingml/2006/main" xmlns:w10="urn:schemas-microsoft-com:office:word" xmlns:w14="http://schemas.microsoft.com/office/word/2010/wordml" xmlns:wps="http://schemas.microsoft.com/office/word/2010/wordprocessingShape" xmlns:wpg="http://schemas.microsoft.com/office/word/2010/wordprocessingGroup" xmlns:mc="http://schemas.openxmlformats.org/markup-compatibility/2006" xmlns:v="urn:schemas-microsoft-com:vml" xmlns:o="urn:schemas-microsoft-com:office:office" xmlns:m="http://schemas.openxmlformats.org/officeDocument/2006/math" mc:Ignorable="w14">
+<w:document xmlns:wpc="http://schemas.microsoft.com/office/word/2010/wordprocessingCanvas" xmlns:mc="http://schemas.openxmlformats.org/markup-compatibility/2006" xmlns:o="urn:schemas-microsoft-com:office:office" xmlns:r="http://schemas.openxmlformats.org/officeDocument/2006/relationships" xmlns:m="http://schemas.openxmlformats.org/officeDocument/2006/math" xmlns:v="urn:schemas-microsoft-com:vml" xmlns:wp14="http://schemas.microsoft.com/office/word/2010/wordprocessingDrawing" xmlns:wp="http://schemas.openxmlformats.org/drawingml/2006/wordprocessingDrawing" xmlns:w10="urn:schemas-microsoft-com:office:word" xmlns:w="http://schemas.openxmlformats.org/wordprocessingml/2006/main" xmlns:w14="http://schemas.microsoft.com/office/word/2010/wordml" xmlns:w15="http://schemas.microsoft.com/office/word/2012/wordml" xmlns:wpg="http://schemas.microsoft.com/office/word/2010/wordprocessingGroup" xmlns:wpi="http://schemas.microsoft.com/office/word/2010/wordprocessingInk" xmlns:wne="http://schemas.microsoft.com/office/word/2006/wordml" xmlns:wps="http://schemas.microsoft.com/office/word/2010/wordprocessingShape" mc:Ignorable="w14 w15 wp14">
   <w:body>
     <w:p>
       <w:pPr>
-        <w:pStyle w:val="Normal.0"/>
         <w:spacing w:line="240" w:lineRule="auto"/>
         <w:ind w:firstLine="567"/>
         <w:jc w:val="center"/>
         <w:rPr>
-          <w:b w:val="1"/>
-          <w:bCs w:val="1"/>
-        </w:rPr>
-      </w:pPr>
-      <w:r>
-        <w:rPr>
-          <w:b w:val="1"/>
-          <w:bCs w:val="1"/>
-          <w:rtl w:val="0"/>
-          <w:lang w:val="ru-RU"/>
+          <w:b/>
+          <w:bCs/>
+        </w:rPr>
+      </w:pPr>
+      <w:r>
+        <w:rPr>
+          <w:b/>
+          <w:bCs/>
         </w:rPr>
         <w:t>Отчет о проделанной работе</w:t>
       </w:r>
     </w:p>
     <w:p>
       <w:pPr>
-        <w:pStyle w:val="Normal.0"/>
         <w:spacing w:line="240" w:lineRule="auto"/>
         <w:ind w:firstLine="567"/>
         <w:jc w:val="center"/>
         <w:rPr>
-          <w:b w:val="1"/>
-          <w:bCs w:val="1"/>
-        </w:rPr>
-      </w:pPr>
-      <w:r>
-        <w:rPr>
-          <w:b w:val="1"/>
-          <w:bCs w:val="1"/>
-          <w:rtl w:val="0"/>
-          <w:lang w:val="ru-RU"/>
+          <w:b/>
+          <w:bCs/>
+        </w:rPr>
+      </w:pPr>
+      <w:r>
+        <w:rPr>
+          <w:b/>
+          <w:bCs/>
         </w:rPr>
         <w:t xml:space="preserve">Департамента информационных технологий </w:t>
       </w:r>
-      <w:r>
-        <w:rPr>
-          <w:b w:val="1"/>
-          <w:bCs w:val="1"/>
-          <w:rtl w:val="0"/>
+      <w:proofErr w:type="gramStart"/>
+      <w:r>
+        <w:rPr>
+          <w:b/>
+          <w:bCs/>
+        </w:rPr>
+        <w:t xml:space="preserve">{{ </w:t>
+      </w:r>
+      <w:r>
+        <w:rPr>
+          <w:b/>
+          <w:bCs/>
           <w:lang w:val="en-US"/>
         </w:rPr>
-        <w:t xml:space="preserve">{{ company }} </w:t>
-      </w:r>
-      <w:r>
-        <w:rPr>
-          <w:b w:val="1"/>
-          <w:bCs w:val="1"/>
-          <w:rtl w:val="0"/>
-          <w:lang w:val="ru-RU"/>
+        <w:t>company</w:t>
+      </w:r>
+      <w:proofErr w:type="gramEnd"/>
+      <w:r>
+        <w:rPr>
+          <w:b/>
+          <w:bCs/>
+        </w:rPr>
+        <w:t xml:space="preserve"> }} </w:t>
+      </w:r>
+      <w:r>
+        <w:rPr>
+          <w:b/>
+          <w:bCs/>
         </w:rPr>
         <w:t xml:space="preserve">«ВДНХ» </w:t>
       </w:r>
     </w:p>
     <w:p>
       <w:pPr>
-        <w:pStyle w:val="Normal.0"/>
         <w:spacing w:line="240" w:lineRule="auto"/>
         <w:ind w:firstLine="567"/>
         <w:jc w:val="center"/>
         <w:rPr>
-          <w:b w:val="1"/>
-          <w:bCs w:val="1"/>
-        </w:rPr>
-      </w:pPr>
-      <w:r>
-        <w:rPr>
-          <w:b w:val="1"/>
-          <w:bCs w:val="1"/>
-          <w:rtl w:val="0"/>
-          <w:lang w:val="ru-RU"/>
+          <w:b/>
+          <w:bCs/>
+        </w:rPr>
+      </w:pPr>
+      <w:r>
+        <w:rPr>
+          <w:b/>
+          <w:bCs/>
         </w:rPr>
         <w:t xml:space="preserve">за период с </w:t>
       </w:r>
-      <w:r>
-        <w:rPr>
-          <w:b w:val="1"/>
-          <w:bCs w:val="1"/>
-          <w:rtl w:val="0"/>
+      <w:proofErr w:type="gramStart"/>
+      <w:r>
+        <w:rPr>
+          <w:b/>
+          <w:bCs/>
+        </w:rPr>
+        <w:t xml:space="preserve">{{ </w:t>
+      </w:r>
+      <w:r>
+        <w:rPr>
+          <w:b/>
+          <w:bCs/>
           <w:lang w:val="en-US"/>
         </w:rPr>
-        <w:t>{{ date_from }}</w:t>
-      </w:r>
-      <w:r>
-        <w:rPr>
-          <w:b w:val="1"/>
-          <w:bCs w:val="1"/>
-          <w:rtl w:val="0"/>
-          <w:lang w:val="ru-RU"/>
+        <w:t>date</w:t>
+      </w:r>
+      <w:proofErr w:type="gramEnd"/>
+      <w:r>
+        <w:rPr>
+          <w:b/>
+          <w:bCs/>
+        </w:rPr>
+        <w:t>_</w:t>
+      </w:r>
+      <w:r>
+        <w:rPr>
+          <w:b/>
+          <w:bCs/>
+          <w:lang w:val="en-US"/>
+        </w:rPr>
+        <w:t>from</w:t>
+      </w:r>
+      <w:r>
+        <w:rPr>
+          <w:b/>
+          <w:bCs/>
+        </w:rPr>
+        <w:t xml:space="preserve"> }}</w:t>
+      </w:r>
+      <w:r>
+        <w:rPr>
+          <w:b/>
+          <w:bCs/>
         </w:rPr>
         <w:t xml:space="preserve"> по </w:t>
       </w:r>
       <w:r>
         <w:rPr>
-          <w:b w:val="1"/>
-          <w:bCs w:val="1"/>
-          <w:rtl w:val="0"/>
+          <w:b/>
+          <w:bCs/>
+        </w:rPr>
+        <w:t xml:space="preserve">{{ </w:t>
+      </w:r>
+      <w:r>
+        <w:rPr>
+          <w:b/>
+          <w:bCs/>
           <w:lang w:val="en-US"/>
         </w:rPr>
-        <w:t>{{ date_to }}</w:t>
+        <w:t>date</w:t>
+      </w:r>
+      <w:r>
+        <w:rPr>
+          <w:b/>
+          <w:bCs/>
+        </w:rPr>
+        <w:t>_</w:t>
+      </w:r>
+      <w:r>
+        <w:rPr>
+          <w:b/>
+          <w:bCs/>
+          <w:lang w:val="en-US"/>
+        </w:rPr>
+        <w:t>to</w:t>
+      </w:r>
+      <w:r>
+        <w:rPr>
+          <w:b/>
+          <w:bCs/>
+        </w:rPr>
+        <w:t xml:space="preserve"> }}</w:t>
       </w:r>
     </w:p>
     <w:p>
       <w:pPr>
-        <w:pStyle w:val="Normal.0"/>
         <w:spacing w:line="240" w:lineRule="auto"/>
         <w:ind w:firstLine="567"/>
         <w:jc w:val="center"/>
         <w:rPr>
-          <w:b w:val="1"/>
-          <w:bCs w:val="1"/>
+          <w:b/>
+          <w:bCs/>
         </w:rPr>
       </w:pPr>
     </w:p>
     <w:p>
       <w:pPr>
-        <w:pStyle w:val="List Paragraph"/>
-        <w:tabs>
-          <w:tab w:val="left" w:pos="1134"/>
-        </w:tabs>
-        <w:ind w:left="0" w:firstLine="0"/>
-        <w:jc w:val="both"/>
-        <w:rPr>
-          <w:lang w:val="en-US"/>
-        </w:rPr>
-      </w:pPr>
-      <w:r>
-        <w:rPr>
-          <w:rtl w:val="0"/>
-          <w:lang w:val="en-US"/>
-        </w:rPr>
-        <w:t>{{ tasks }}</w:t>
-      </w:r>
-    </w:p>
-    <w:p>
-      <w:pPr>
-        <w:pStyle w:val="List Paragraph"/>
+        <w:pStyle w:val="a4"/>
         <w:tabs>
           <w:tab w:val="left" w:pos="993"/>
         </w:tabs>
-        <w:ind w:left="709" w:firstLine="0"/>
+        <w:ind w:left="709"/>
         <w:jc w:val="both"/>
         <w:rPr>
-          <w:b w:val="1"/>
-          <w:bCs w:val="1"/>
-        </w:rPr>
-      </w:pPr>
+          <w:lang w:val="en-US"/>
+        </w:rPr>
+      </w:pPr>
+      <w:r>
+        <w:rPr>
+          <w:lang w:val="en-US"/>
+        </w:rPr>
+        <w:t>{</w:t>
+      </w:r>
+      <w:proofErr w:type="gramStart"/>
+      <w:r>
+        <w:rPr>
+          <w:lang w:val="en-US"/>
+        </w:rPr>
+        <w:t>%</w:t>
+      </w:r>
+      <w:proofErr w:type="gramEnd"/>
+      <w:r>
+        <w:rPr>
+          <w:lang w:val="en-US"/>
+        </w:rPr>
+        <w:t xml:space="preserve"> for task in tasks %}</w:t>
+      </w:r>
     </w:p>
     <w:p>
       <w:pPr>
-        <w:pStyle w:val="Normal.0"/>
+        <w:pStyle w:val="a4"/>
+        <w:numPr>
+          <w:ilvl w:val="0"/>
+          <w:numId w:val="2"/>
+        </w:numPr>
+        <w:tabs>
+          <w:tab w:val="left" w:pos="993"/>
+        </w:tabs>
+        <w:rPr>
+          <w:lang w:val="en-US"/>
+        </w:rPr>
+      </w:pPr>
+      <w:r>
+        <w:rPr>
+          <w:lang w:val="en-US"/>
+        </w:rPr>
+        <w:t>{{ task }}</w:t>
+      </w:r>
+      <w:bookmarkStart w:id="0" w:name="_GoBack"/>
+      <w:bookmarkEnd w:id="0"/>
+    </w:p>
+    <w:p>
+      <w:pPr>
+        <w:pStyle w:val="a4"/>
+        <w:tabs>
+          <w:tab w:val="left" w:pos="993"/>
+        </w:tabs>
+        <w:ind w:left="709"/>
+        <w:jc w:val="both"/>
+        <w:rPr>
+          <w:b/>
+          <w:bCs/>
+          <w:lang w:val="en-US"/>
+        </w:rPr>
+      </w:pPr>
+      <w:r>
+        <w:rPr>
+          <w:lang w:val="en-US"/>
+        </w:rPr>
+        <w:t xml:space="preserve">{% </w:t>
+      </w:r>
+      <w:proofErr w:type="spellStart"/>
+      <w:r>
+        <w:rPr>
+          <w:lang w:val="en-US"/>
+        </w:rPr>
+        <w:t>endfor</w:t>
+      </w:r>
+      <w:proofErr w:type="spellEnd"/>
+      <w:r>
+        <w:rPr>
+          <w:lang w:val="en-US"/>
+        </w:rPr>
+        <w:t xml:space="preserve"> %}</w:t>
+      </w:r>
+    </w:p>
+    <w:p>
+      <w:pPr>
         <w:tabs>
           <w:tab w:val="left" w:pos="993"/>
         </w:tabs>
         <w:spacing w:line="240" w:lineRule="auto"/>
         <w:jc w:val="both"/>
         <w:rPr>
-          <w:b w:val="1"/>
-          <w:bCs w:val="1"/>
-        </w:rPr>
-      </w:pPr>
-      <w:r>
-        <w:rPr>
-          <w:b w:val="1"/>
-          <w:bCs w:val="1"/>
-          <w:rtl w:val="0"/>
-          <w:lang w:val="ru-RU"/>
+          <w:b/>
+          <w:bCs/>
+        </w:rPr>
+      </w:pPr>
+      <w:r>
+        <w:rPr>
+          <w:b/>
+          <w:bCs/>
         </w:rPr>
         <w:t>Исполняющий обязанности</w:t>
       </w:r>
     </w:p>
     <w:p>
       <w:pPr>
-        <w:pStyle w:val="Normal.0"/>
         <w:tabs>
           <w:tab w:val="left" w:pos="993"/>
         </w:tabs>
         <w:spacing w:line="240" w:lineRule="auto"/>
         <w:jc w:val="both"/>
         <w:rPr>
-          <w:b w:val="1"/>
-          <w:bCs w:val="1"/>
-        </w:rPr>
-      </w:pPr>
-      <w:r>
-        <w:rPr>
-          <w:b w:val="1"/>
-          <w:bCs w:val="1"/>
-          <w:rtl w:val="0"/>
-          <w:lang w:val="ru-RU"/>
+          <w:b/>
+          <w:bCs/>
+        </w:rPr>
+      </w:pPr>
+      <w:r>
+        <w:rPr>
+          <w:b/>
+          <w:bCs/>
         </w:rPr>
         <w:t>руководителя Департамента</w:t>
       </w:r>
     </w:p>
     <w:p>
       <w:pPr>
-        <w:pStyle w:val="Normal.0"/>
         <w:tabs>
           <w:tab w:val="left" w:pos="993"/>
         </w:tabs>
         <w:spacing w:line="240" w:lineRule="auto"/>
         <w:jc w:val="both"/>
         <w:rPr>
-          <w:b w:val="1"/>
-          <w:bCs w:val="1"/>
-        </w:rPr>
-      </w:pPr>
-      <w:r>
-        <w:rPr>
-          <w:b w:val="1"/>
-          <w:bCs w:val="1"/>
-          <w:rtl w:val="0"/>
-          <w:lang w:val="ru-RU"/>
+          <w:b/>
+          <w:bCs/>
+        </w:rPr>
+      </w:pPr>
+      <w:r>
+        <w:rPr>
+          <w:b/>
+          <w:bCs/>
         </w:rPr>
         <w:t>информационных технологий</w:t>
       </w:r>
     </w:p>
     <w:p>
       <w:pPr>
-        <w:pStyle w:val="Normal.0"/>
         <w:tabs>
           <w:tab w:val="left" w:pos="993"/>
         </w:tabs>
         <w:spacing w:line="240" w:lineRule="auto"/>
         <w:jc w:val="both"/>
       </w:pPr>
-      <w:r>
-        <w:rPr>
-          <w:b w:val="1"/>
-          <w:bCs w:val="1"/>
-          <w:rtl w:val="0"/>
+      <w:proofErr w:type="gramStart"/>
+      <w:r>
+        <w:rPr>
+          <w:b/>
+          <w:bCs/>
+        </w:rPr>
+        <w:t xml:space="preserve">{{ </w:t>
+      </w:r>
+      <w:r>
+        <w:rPr>
+          <w:b/>
+          <w:bCs/>
           <w:lang w:val="en-US"/>
         </w:rPr>
-        <w:t xml:space="preserve">{{ company }} </w:t>
-      </w:r>
-      <w:r>
-        <w:rPr>
-          <w:b w:val="1"/>
-          <w:bCs w:val="1"/>
-          <w:rtl w:val="0"/>
-          <w:lang w:val="ru-RU"/>
+        <w:t>company</w:t>
+      </w:r>
+      <w:proofErr w:type="gramEnd"/>
+      <w:r>
+        <w:rPr>
+          <w:b/>
+          <w:bCs/>
+        </w:rPr>
+        <w:t xml:space="preserve"> }} </w:t>
+      </w:r>
+      <w:r>
+        <w:rPr>
+          <w:b/>
+          <w:bCs/>
         </w:rPr>
         <w:t>«ВДНХ»</w:t>
+      </w:r>
+      <w:r>
+        <w:rPr>
+          <w:b/>
+          <w:bCs/>
+        </w:rPr>
         <w:tab/>
+      </w:r>
+      <w:r>
+        <w:rPr>
+          <w:b/>
+          <w:bCs/>
+        </w:rPr>
         <w:tab/>
+      </w:r>
+      <w:r>
+        <w:rPr>
+          <w:b/>
+          <w:bCs/>
+        </w:rPr>
         <w:tab/>
+      </w:r>
+      <w:r>
+        <w:rPr>
+          <w:b/>
+          <w:bCs/>
+        </w:rPr>
         <w:tab/>
+      </w:r>
+      <w:r>
+        <w:rPr>
+          <w:b/>
+          <w:bCs/>
+        </w:rPr>
         <w:tab/>
+      </w:r>
+      <w:r>
+        <w:rPr>
+          <w:b/>
+          <w:bCs/>
+        </w:rPr>
         <w:tab/>
+      </w:r>
+      <w:r>
+        <w:rPr>
+          <w:b/>
+          <w:bCs/>
+        </w:rPr>
         <w:tab/>
+      </w:r>
+      <w:r>
+        <w:rPr>
+          <w:b/>
+          <w:bCs/>
+        </w:rPr>
         <w:tab/>
+      </w:r>
+      <w:r>
+        <w:rPr>
+          <w:b/>
+          <w:bCs/>
+        </w:rPr>
         <w:tab/>
-        <w:t xml:space="preserve">      И</w:t>
-      </w:r>
-      <w:r>
-        <w:rPr>
-          <w:b w:val="1"/>
-          <w:bCs w:val="1"/>
-          <w:rtl w:val="0"/>
-          <w:lang w:val="ru-RU"/>
-        </w:rPr>
-        <w:t>.</w:t>
-      </w:r>
-      <w:r>
-        <w:rPr>
-          <w:b w:val="1"/>
-          <w:bCs w:val="1"/>
-          <w:rtl w:val="0"/>
-          <w:lang w:val="ru-RU"/>
-        </w:rPr>
-        <w:t>Б</w:t>
-      </w:r>
-      <w:r>
-        <w:rPr>
-          <w:b w:val="1"/>
-          <w:bCs w:val="1"/>
-          <w:rtl w:val="0"/>
-          <w:lang w:val="ru-RU"/>
-        </w:rPr>
-        <w:t>.</w:t>
-      </w:r>
-      <w:r>
-        <w:rPr>
-          <w:b w:val="1"/>
-          <w:bCs w:val="1"/>
-          <w:rtl w:val="0"/>
-          <w:lang w:val="ru-RU"/>
-        </w:rPr>
-        <w:t>Виленский</w:t>
-      </w:r>
+        <w:t xml:space="preserve">      </w:t>
+      </w:r>
+      <w:proofErr w:type="spellStart"/>
+      <w:r>
+        <w:rPr>
+          <w:b/>
+          <w:bCs/>
+        </w:rPr>
+        <w:t>И.Б.Виленский</w:t>
+      </w:r>
+      <w:proofErr w:type="spellEnd"/>
     </w:p>
     <w:sectPr>
-      <w:headerReference w:type="default" r:id="rId4"/>
-      <w:headerReference w:type="first" r:id="rId5"/>
-      <w:footerReference w:type="default" r:id="rId6"/>
-      <w:footerReference w:type="first" r:id="rId7"/>
-      <w:pgSz w:w="11900" w:h="16840" w:orient="portrait"/>
-      <w:pgMar w:top="1134" w:right="566" w:bottom="1134" w:left="1134" w:header="708" w:footer="249"/>
-      <w:titlePg w:val="1"/>
-      <w:bidi w:val="0"/>
+      <w:headerReference w:type="default" r:id="rId7"/>
+      <w:footerReference w:type="default" r:id="rId8"/>
+      <w:headerReference w:type="first" r:id="rId9"/>
+      <w:footerReference w:type="first" r:id="rId10"/>
+      <w:pgSz w:w="11900" w:h="16840"/>
+      <w:pgMar w:top="1134" w:right="566" w:bottom="1134" w:left="1134" w:header="708" w:footer="249" w:gutter="0"/>
+      <w:cols w:space="720"/>
+      <w:titlePg/>
     </w:sectPr>
   </w:body>
 </w:document>
 </file>
 
+<file path=word/endnotes.xml><?xml version="1.0" encoding="utf-8"?>
+<w:endnotes xmlns:wpc="http://schemas.microsoft.com/office/word/2010/wordprocessingCanvas" xmlns:mc="http://schemas.openxmlformats.org/markup-compatibility/2006" xmlns:o="urn:schemas-microsoft-com:office:office" xmlns:r="http://schemas.openxmlformats.org/officeDocument/2006/relationships" xmlns:m="http://schemas.openxmlformats.org/officeDocument/2006/math" xmlns:v="urn:schemas-microsoft-com:vml" xmlns:wp14="http://schemas.microsoft.com/office/word/2010/wordprocessingDrawing" xmlns:wp="http://schemas.openxmlformats.org/drawingml/2006/wordprocessingDrawing" xmlns:w10="urn:schemas-microsoft-com:office:word" xmlns:w="http://schemas.openxmlformats.org/wordprocessingml/2006/main" xmlns:w14="http://schemas.microsoft.com/office/word/2010/wordml" xmlns:w15="http://schemas.microsoft.com/office/word/2012/wordml" xmlns:wpg="http://schemas.microsoft.com/office/word/2010/wordprocessingGroup" xmlns:wpi="http://schemas.microsoft.com/office/word/2010/wordprocessingInk" xmlns:wne="http://schemas.microsoft.com/office/word/2006/wordml" xmlns:wps="http://schemas.microsoft.com/office/word/2010/wordprocessingShape" mc:Ignorable="w14 w15 wp14">
+  <w:endnote w:type="separator" w:id="-1">
+    <w:p>
+      <w:pPr>
+        <w:spacing w:line="240" w:lineRule="auto"/>
+      </w:pPr>
+      <w:r>
+        <w:separator/>
+      </w:r>
+    </w:p>
+  </w:endnote>
+  <w:endnote w:type="continuationSeparator" w:id="0">
+    <w:p>
+      <w:pPr>
+        <w:spacing w:line="240" w:lineRule="auto"/>
+      </w:pPr>
+      <w:r>
+        <w:continuationSeparator/>
+      </w:r>
+    </w:p>
+  </w:endnote>
+</w:endnotes>
+</file>
+
 <file path=word/footer1.xml><?xml version="1.0" encoding="utf-8"?>
-<w:ftr xmlns:r="http://schemas.openxmlformats.org/officeDocument/2006/relationships" xmlns:wp="http://schemas.openxmlformats.org/drawingml/2006/wordprocessingDrawing" xmlns:w="http://schemas.openxmlformats.org/wordprocessingml/2006/main" xmlns:w10="urn:schemas-microsoft-com:office:word" xmlns:w14="http://schemas.microsoft.com/office/word/2010/wordml" xmlns:wps="http://schemas.microsoft.com/office/word/2010/wordprocessingShape" xmlns:wpg="http://schemas.microsoft.com/office/word/2010/wordprocessingGroup" xmlns:mc="http://schemas.openxmlformats.org/markup-compatibility/2006" xmlns:v="urn:schemas-microsoft-com:vml" xmlns:o="urn:schemas-microsoft-com:office:office" xmlns:m="http://schemas.openxmlformats.org/officeDocument/2006/math" mc:Ignorable="w14">
+<w:ftr xmlns:wpc="http://schemas.microsoft.com/office/word/2010/wordprocessingCanvas" xmlns:mc="http://schemas.openxmlformats.org/markup-compatibility/2006" xmlns:o="urn:schemas-microsoft-com:office:office" xmlns:r="http://schemas.openxmlformats.org/officeDocument/2006/relationships" xmlns:m="http://schemas.openxmlformats.org/officeDocument/2006/math" xmlns:v="urn:schemas-microsoft-com:vml" xmlns:wp14="http://schemas.microsoft.com/office/word/2010/wordprocessingDrawing" xmlns:wp="http://schemas.openxmlformats.org/drawingml/2006/wordprocessingDrawing" xmlns:w10="urn:schemas-microsoft-com:office:word" xmlns:w="http://schemas.openxmlformats.org/wordprocessingml/2006/main" xmlns:w14="http://schemas.microsoft.com/office/word/2010/wordml" xmlns:w15="http://schemas.microsoft.com/office/word/2012/wordml" xmlns:wpg="http://schemas.microsoft.com/office/word/2010/wordprocessingGroup" xmlns:wpi="http://schemas.microsoft.com/office/word/2010/wordprocessingInk" xmlns:wne="http://schemas.microsoft.com/office/word/2006/wordml" xmlns:wps="http://schemas.microsoft.com/office/word/2010/wordprocessingShape" mc:Ignorable="w14 w15 wp14">
   <w:p>
     <w:pPr>
-      <w:pStyle w:val="Header &amp; Footer"/>
-      <w:bidi w:val="0"/>
+      <w:pStyle w:val="HeaderFooter"/>
     </w:pPr>
-    <w:r/>
   </w:p>
 </w:ftr>
 </file>
 
 <file path=word/footer2.xml><?xml version="1.0" encoding="utf-8"?>
-<w:ftr xmlns:r="http://schemas.openxmlformats.org/officeDocument/2006/relationships" xmlns:wp="http://schemas.openxmlformats.org/drawingml/2006/wordprocessingDrawing" xmlns:w="http://schemas.openxmlformats.org/wordprocessingml/2006/main" xmlns:w10="urn:schemas-microsoft-com:office:word" xmlns:w14="http://schemas.microsoft.com/office/word/2010/wordml" xmlns:wps="http://schemas.microsoft.com/office/word/2010/wordprocessingShape" xmlns:wpg="http://schemas.microsoft.com/office/word/2010/wordprocessingGroup" xmlns:mc="http://schemas.openxmlformats.org/markup-compatibility/2006" xmlns:v="urn:schemas-microsoft-com:vml" xmlns:o="urn:schemas-microsoft-com:office:office" xmlns:m="http://schemas.openxmlformats.org/officeDocument/2006/math" mc:Ignorable="w14">
+<w:ftr xmlns:wpc="http://schemas.microsoft.com/office/word/2010/wordprocessingCanvas" xmlns:mc="http://schemas.openxmlformats.org/markup-compatibility/2006" xmlns:o="urn:schemas-microsoft-com:office:office" xmlns:r="http://schemas.openxmlformats.org/officeDocument/2006/relationships" xmlns:m="http://schemas.openxmlformats.org/officeDocument/2006/math" xmlns:v="urn:schemas-microsoft-com:vml" xmlns:wp14="http://schemas.microsoft.com/office/word/2010/wordprocessingDrawing" xmlns:wp="http://schemas.openxmlformats.org/drawingml/2006/wordprocessingDrawing" xmlns:w10="urn:schemas-microsoft-com:office:word" xmlns:w="http://schemas.openxmlformats.org/wordprocessingml/2006/main" xmlns:w14="http://schemas.microsoft.com/office/word/2010/wordml" xmlns:w15="http://schemas.microsoft.com/office/word/2012/wordml" xmlns:wpg="http://schemas.microsoft.com/office/word/2010/wordprocessingGroup" xmlns:wpi="http://schemas.microsoft.com/office/word/2010/wordprocessingInk" xmlns:wne="http://schemas.microsoft.com/office/word/2006/wordml" xmlns:wps="http://schemas.microsoft.com/office/word/2010/wordprocessingShape" mc:Ignorable="w14 w15 wp14">
   <w:p>
     <w:pPr>
-      <w:pStyle w:val="Header &amp; Footer"/>
-      <w:bidi w:val="0"/>
+      <w:pStyle w:val="HeaderFooter"/>
     </w:pPr>
-    <w:r/>
   </w:p>
 </w:ftr>
 </file>
 
+<file path=word/footnotes.xml><?xml version="1.0" encoding="utf-8"?>
+<w:footnotes xmlns:wpc="http://schemas.microsoft.com/office/word/2010/wordprocessingCanvas" xmlns:mc="http://schemas.openxmlformats.org/markup-compatibility/2006" xmlns:o="urn:schemas-microsoft-com:office:office" xmlns:r="http://schemas.openxmlformats.org/officeDocument/2006/relationships" xmlns:m="http://schemas.openxmlformats.org/officeDocument/2006/math" xmlns:v="urn:schemas-microsoft-com:vml" xmlns:wp14="http://schemas.microsoft.com/office/word/2010/wordprocessingDrawing" xmlns:wp="http://schemas.openxmlformats.org/drawingml/2006/wordprocessingDrawing" xmlns:w10="urn:schemas-microsoft-com:office:word" xmlns:w="http://schemas.openxmlformats.org/wordprocessingml/2006/main" xmlns:w14="http://schemas.microsoft.com/office/word/2010/wordml" xmlns:w15="http://schemas.microsoft.com/office/word/2012/wordml" xmlns:wpg="http://schemas.microsoft.com/office/word/2010/wordprocessingGroup" xmlns:wpi="http://schemas.microsoft.com/office/word/2010/wordprocessingInk" xmlns:wne="http://schemas.microsoft.com/office/word/2006/wordml" xmlns:wps="http://schemas.microsoft.com/office/word/2010/wordprocessingShape" mc:Ignorable="w14 w15 wp14">
+  <w:footnote w:type="separator" w:id="-1">
+    <w:p>
+      <w:pPr>
+        <w:spacing w:line="240" w:lineRule="auto"/>
+      </w:pPr>
+      <w:r>
+        <w:separator/>
+      </w:r>
+    </w:p>
+  </w:footnote>
+  <w:footnote w:type="continuationSeparator" w:id="0">
+    <w:p>
+      <w:pPr>
+        <w:spacing w:line="240" w:lineRule="auto"/>
+      </w:pPr>
+      <w:r>
+        <w:continuationSeparator/>
+      </w:r>
+    </w:p>
+  </w:footnote>
+</w:footnotes>
+</file>
+
 <file path=word/header1.xml><?xml version="1.0" encoding="utf-8"?>
-<w:hdr xmlns:r="http://schemas.openxmlformats.org/officeDocument/2006/relationships" xmlns:wp="http://schemas.openxmlformats.org/drawingml/2006/wordprocessingDrawing" xmlns:w="http://schemas.openxmlformats.org/wordprocessingml/2006/main" xmlns:w10="urn:schemas-microsoft-com:office:word" xmlns:w14="http://schemas.microsoft.com/office/word/2010/wordml" xmlns:wps="http://schemas.microsoft.com/office/word/2010/wordprocessingShape" xmlns:wpg="http://schemas.microsoft.com/office/word/2010/wordprocessingGroup" xmlns:mc="http://schemas.openxmlformats.org/markup-compatibility/2006" xmlns:v="urn:schemas-microsoft-com:vml" xmlns:o="urn:schemas-microsoft-com:office:office" xmlns:m="http://schemas.openxmlformats.org/officeDocument/2006/math" mc:Ignorable="w14">
+<w:hdr xmlns:wpc="http://schemas.microsoft.com/office/word/2010/wordprocessingCanvas" xmlns:mc="http://schemas.openxmlformats.org/markup-compatibility/2006" xmlns:o="urn:schemas-microsoft-com:office:office" xmlns:r="http://schemas.openxmlformats.org/officeDocument/2006/relationships" xmlns:m="http://schemas.openxmlformats.org/officeDocument/2006/math" xmlns:v="urn:schemas-microsoft-com:vml" xmlns:wp14="http://schemas.microsoft.com/office/word/2010/wordprocessingDrawing" xmlns:wp="http://schemas.openxmlformats.org/drawingml/2006/wordprocessingDrawing" xmlns:w10="urn:schemas-microsoft-com:office:word" xmlns:w="http://schemas.openxmlformats.org/wordprocessingml/2006/main" xmlns:w14="http://schemas.microsoft.com/office/word/2010/wordml" xmlns:w15="http://schemas.microsoft.com/office/word/2012/wordml" xmlns:wpg="http://schemas.microsoft.com/office/word/2010/wordprocessingGroup" xmlns:wpi="http://schemas.microsoft.com/office/word/2010/wordprocessingInk" xmlns:wne="http://schemas.microsoft.com/office/word/2006/wordml" xmlns:wps="http://schemas.microsoft.com/office/word/2010/wordprocessingShape" mc:Ignorable="w14 w15 wp14">
   <w:p>
     <w:pPr>
-      <w:pStyle w:val="Header &amp; Footer"/>
-      <w:bidi w:val="0"/>
+      <w:pStyle w:val="HeaderFooter"/>
     </w:pPr>
-    <w:r/>
   </w:p>
 </w:hdr>
 </file>
 
 <file path=word/header2.xml><?xml version="1.0" encoding="utf-8"?>
-<w:hdr xmlns:r="http://schemas.openxmlformats.org/officeDocument/2006/relationships" xmlns:wp="http://schemas.openxmlformats.org/drawingml/2006/wordprocessingDrawing" xmlns:w="http://schemas.openxmlformats.org/wordprocessingml/2006/main" xmlns:w10="urn:schemas-microsoft-com:office:word" xmlns:w14="http://schemas.microsoft.com/office/word/2010/wordml" xmlns:wps="http://schemas.microsoft.com/office/word/2010/wordprocessingShape" xmlns:wpg="http://schemas.microsoft.com/office/word/2010/wordprocessingGroup" xmlns:mc="http://schemas.openxmlformats.org/markup-compatibility/2006" xmlns:v="urn:schemas-microsoft-com:vml" xmlns:o="urn:schemas-microsoft-com:office:office" xmlns:m="http://schemas.openxmlformats.org/officeDocument/2006/math" mc:Ignorable="w14">
+<w:hdr xmlns:wpc="http://schemas.microsoft.com/office/word/2010/wordprocessingCanvas" xmlns:mc="http://schemas.openxmlformats.org/markup-compatibility/2006" xmlns:o="urn:schemas-microsoft-com:office:office" xmlns:r="http://schemas.openxmlformats.org/officeDocument/2006/relationships" xmlns:m="http://schemas.openxmlformats.org/officeDocument/2006/math" xmlns:v="urn:schemas-microsoft-com:vml" xmlns:wp14="http://schemas.microsoft.com/office/word/2010/wordprocessingDrawing" xmlns:wp="http://schemas.openxmlformats.org/drawingml/2006/wordprocessingDrawing" xmlns:w10="urn:schemas-microsoft-com:office:word" xmlns:w="http://schemas.openxmlformats.org/wordprocessingml/2006/main" xmlns:w14="http://schemas.microsoft.com/office/word/2010/wordml" xmlns:w15="http://schemas.microsoft.com/office/word/2012/wordml" xmlns:wpg="http://schemas.microsoft.com/office/word/2010/wordprocessingGroup" xmlns:wpi="http://schemas.microsoft.com/office/word/2010/wordprocessingInk" xmlns:wne="http://schemas.microsoft.com/office/word/2006/wordml" xmlns:wps="http://schemas.microsoft.com/office/word/2010/wordprocessingShape" mc:Ignorable="w14 w15 wp14">
   <w:p>
     <w:pPr>
-      <w:pStyle w:val="Header &amp; Footer"/>
-      <w:bidi w:val="0"/>
+      <w:pStyle w:val="HeaderFooter"/>
     </w:pPr>
-    <w:r/>
   </w:p>
 </w:hdr>
 </file>
 
+<file path=word/numbering.xml><?xml version="1.0" encoding="utf-8"?>
+<w:numbering xmlns:wpc="http://schemas.microsoft.com/office/word/2010/wordprocessingCanvas" xmlns:mc="http://schemas.openxmlformats.org/markup-compatibility/2006" xmlns:o="urn:schemas-microsoft-com:office:office" xmlns:r="http://schemas.openxmlformats.org/officeDocument/2006/relationships" xmlns:m="http://schemas.openxmlformats.org/officeDocument/2006/math" xmlns:v="urn:schemas-microsoft-com:vml" xmlns:wp14="http://schemas.microsoft.com/office/word/2010/wordprocessingDrawing" xmlns:wp="http://schemas.openxmlformats.org/drawingml/2006/wordprocessingDrawing" xmlns:w10="urn:schemas-microsoft-com:office:word" xmlns:w="http://schemas.openxmlformats.org/wordprocessingml/2006/main" xmlns:w14="http://schemas.microsoft.com/office/word/2010/wordml" xmlns:w15="http://schemas.microsoft.com/office/word/2012/wordml" xmlns:wpg="http://schemas.microsoft.com/office/word/2010/wordprocessingGroup" xmlns:wpi="http://schemas.microsoft.com/office/word/2010/wordprocessingInk" xmlns:wne="http://schemas.microsoft.com/office/word/2006/wordml" xmlns:wps="http://schemas.microsoft.com/office/word/2010/wordprocessingShape" mc:Ignorable="w14 w15 wp14">
+  <w:abstractNum w:abstractNumId="0">
+    <w:nsid w:val="30E21DD0"/>
+    <w:multiLevelType w:val="hybridMultilevel"/>
+    <w:tmpl w:val="EFD8DD0C"/>
+    <w:lvl w:ilvl="0" w:tplc="0419000F">
+      <w:start w:val="1"/>
+      <w:numFmt w:val="decimal"/>
+      <w:lvlText w:val="%1."/>
+      <w:lvlJc w:val="left"/>
+      <w:pPr>
+        <w:ind w:left="1429" w:hanging="360"/>
+      </w:pPr>
+    </w:lvl>
+    <w:lvl w:ilvl="1" w:tplc="04190019" w:tentative="1">
+      <w:start w:val="1"/>
+      <w:numFmt w:val="lowerLetter"/>
+      <w:lvlText w:val="%2."/>
+      <w:lvlJc w:val="left"/>
+      <w:pPr>
+        <w:ind w:left="2149" w:hanging="360"/>
+      </w:pPr>
+    </w:lvl>
+    <w:lvl w:ilvl="2" w:tplc="0419001B" w:tentative="1">
+      <w:start w:val="1"/>
+      <w:numFmt w:val="lowerRoman"/>
+      <w:lvlText w:val="%3."/>
+      <w:lvlJc w:val="right"/>
+      <w:pPr>
+        <w:ind w:left="2869" w:hanging="180"/>
+      </w:pPr>
+    </w:lvl>
+    <w:lvl w:ilvl="3" w:tplc="0419000F" w:tentative="1">
+      <w:start w:val="1"/>
+      <w:numFmt w:val="decimal"/>
+      <w:lvlText w:val="%4."/>
+      <w:lvlJc w:val="left"/>
+      <w:pPr>
+        <w:ind w:left="3589" w:hanging="360"/>
+      </w:pPr>
+    </w:lvl>
+    <w:lvl w:ilvl="4" w:tplc="04190019" w:tentative="1">
+      <w:start w:val="1"/>
+      <w:numFmt w:val="lowerLetter"/>
+      <w:lvlText w:val="%5."/>
+      <w:lvlJc w:val="left"/>
+      <w:pPr>
+        <w:ind w:left="4309" w:hanging="360"/>
+      </w:pPr>
+    </w:lvl>
+    <w:lvl w:ilvl="5" w:tplc="0419001B" w:tentative="1">
+      <w:start w:val="1"/>
+      <w:numFmt w:val="lowerRoman"/>
+      <w:lvlText w:val="%6."/>
+      <w:lvlJc w:val="right"/>
+      <w:pPr>
+        <w:ind w:left="5029" w:hanging="180"/>
+      </w:pPr>
+    </w:lvl>
+    <w:lvl w:ilvl="6" w:tplc="0419000F" w:tentative="1">
+      <w:start w:val="1"/>
+      <w:numFmt w:val="decimal"/>
+      <w:lvlText w:val="%7."/>
+      <w:lvlJc w:val="left"/>
+      <w:pPr>
+        <w:ind w:left="5749" w:hanging="360"/>
+      </w:pPr>
+    </w:lvl>
+    <w:lvl w:ilvl="7" w:tplc="04190019" w:tentative="1">
+      <w:start w:val="1"/>
+      <w:numFmt w:val="lowerLetter"/>
+      <w:lvlText w:val="%8."/>
+      <w:lvlJc w:val="left"/>
+      <w:pPr>
+        <w:ind w:left="6469" w:hanging="360"/>
+      </w:pPr>
+    </w:lvl>
+    <w:lvl w:ilvl="8" w:tplc="0419001B" w:tentative="1">
+      <w:start w:val="1"/>
+      <w:numFmt w:val="lowerRoman"/>
+      <w:lvlText w:val="%9."/>
+      <w:lvlJc w:val="right"/>
+      <w:pPr>
+        <w:ind w:left="7189" w:hanging="180"/>
+      </w:pPr>
+    </w:lvl>
+  </w:abstractNum>
+  <w:abstractNum w:abstractNumId="1">
+    <w:nsid w:val="39083A2F"/>
+    <w:multiLevelType w:val="hybridMultilevel"/>
+    <w:tmpl w:val="DD9058FE"/>
+    <w:lvl w:ilvl="0" w:tplc="0419000F">
+      <w:start w:val="1"/>
+      <w:numFmt w:val="decimal"/>
+      <w:lvlText w:val="%1."/>
+      <w:lvlJc w:val="left"/>
+      <w:pPr>
+        <w:ind w:left="720" w:hanging="360"/>
+      </w:pPr>
+    </w:lvl>
+    <w:lvl w:ilvl="1" w:tplc="04190019" w:tentative="1">
+      <w:start w:val="1"/>
+      <w:numFmt w:val="lowerLetter"/>
+      <w:lvlText w:val="%2."/>
+      <w:lvlJc w:val="left"/>
+      <w:pPr>
+        <w:ind w:left="1440" w:hanging="360"/>
+      </w:pPr>
+    </w:lvl>
+    <w:lvl w:ilvl="2" w:tplc="0419001B" w:tentative="1">
+      <w:start w:val="1"/>
+      <w:numFmt w:val="lowerRoman"/>
+      <w:lvlText w:val="%3."/>
+      <w:lvlJc w:val="right"/>
+      <w:pPr>
+        <w:ind w:left="2160" w:hanging="180"/>
+      </w:pPr>
+    </w:lvl>
+    <w:lvl w:ilvl="3" w:tplc="0419000F" w:tentative="1">
+      <w:start w:val="1"/>
+      <w:numFmt w:val="decimal"/>
+      <w:lvlText w:val="%4."/>
+      <w:lvlJc w:val="left"/>
+      <w:pPr>
+        <w:ind w:left="2880" w:hanging="360"/>
+      </w:pPr>
+    </w:lvl>
+    <w:lvl w:ilvl="4" w:tplc="04190019" w:tentative="1">
+      <w:start w:val="1"/>
+      <w:numFmt w:val="lowerLetter"/>
+      <w:lvlText w:val="%5."/>
+      <w:lvlJc w:val="left"/>
+      <w:pPr>
+        <w:ind w:left="3600" w:hanging="360"/>
+      </w:pPr>
+    </w:lvl>
+    <w:lvl w:ilvl="5" w:tplc="0419001B" w:tentative="1">
+      <w:start w:val="1"/>
+      <w:numFmt w:val="lowerRoman"/>
+      <w:lvlText w:val="%6."/>
+      <w:lvlJc w:val="right"/>
+      <w:pPr>
+        <w:ind w:left="4320" w:hanging="180"/>
+      </w:pPr>
+    </w:lvl>
+    <w:lvl w:ilvl="6" w:tplc="0419000F" w:tentative="1">
+      <w:start w:val="1"/>
+      <w:numFmt w:val="decimal"/>
+      <w:lvlText w:val="%7."/>
+      <w:lvlJc w:val="left"/>
+      <w:pPr>
+        <w:ind w:left="5040" w:hanging="360"/>
+      </w:pPr>
+    </w:lvl>
+    <w:lvl w:ilvl="7" w:tplc="04190019" w:tentative="1">
+      <w:start w:val="1"/>
+      <w:numFmt w:val="lowerLetter"/>
+      <w:lvlText w:val="%8."/>
+      <w:lvlJc w:val="left"/>
+      <w:pPr>
+        <w:ind w:left="5760" w:hanging="360"/>
+      </w:pPr>
+    </w:lvl>
+    <w:lvl w:ilvl="8" w:tplc="0419001B" w:tentative="1">
+      <w:start w:val="1"/>
+      <w:numFmt w:val="lowerRoman"/>
+      <w:lvlText w:val="%9."/>
+      <w:lvlJc w:val="right"/>
+      <w:pPr>
+        <w:ind w:left="6480" w:hanging="180"/>
+      </w:pPr>
+    </w:lvl>
+  </w:abstractNum>
+  <w:num w:numId="1">
+    <w:abstractNumId w:val="1"/>
+  </w:num>
+  <w:num w:numId="2">
+    <w:abstractNumId w:val="0"/>
+  </w:num>
+</w:numbering>
+</file>
+
 <file path=word/styles.xml><?xml version="1.0" encoding="utf-8"?>
-<w:styles xmlns:w="http://schemas.openxmlformats.org/wordprocessingml/2006/main" xmlns:mc="http://schemas.openxmlformats.org/markup-compatibility/2006" xmlns:w14="http://schemas.microsoft.com/office/word/2010/wordml" mc:Ignorable="w14">
+<w:styles xmlns:mc="http://schemas.openxmlformats.org/markup-compatibility/2006" xmlns:r="http://schemas.openxmlformats.org/officeDocument/2006/relationships" xmlns:w="http://schemas.openxmlformats.org/wordprocessingml/2006/main" xmlns:w14="http://schemas.microsoft.com/office/word/2010/wordml" xmlns:w15="http://schemas.microsoft.com/office/word/2012/wordml" mc:Ignorable="w14 w15">
   <w:docDefaults>
     <w:rPrDefault>
       <w:rPr>
-        <w:rFonts w:ascii="Times New Roman" w:cs="Times New Roman" w:hAnsi="Times New Roman" w:eastAsia="Arial Unicode MS"/>
-        <w:b w:val="0"/>
-        <w:bCs w:val="0"/>
-        <w:i w:val="0"/>
-        <w:iCs w:val="0"/>
-        <w:caps w:val="0"/>
-        <w:smallCaps w:val="0"/>
-        <w:strike w:val="0"/>
-        <w:dstrike w:val="0"/>
-        <w:outline w:val="0"/>
-        <w:emboss w:val="0"/>
-        <w:imprint w:val="0"/>
-        <w:vanish w:val="0"/>
-        <w:color w:val="auto"/>
-        <w:spacing w:val="0"/>
-        <w:w w:val="100"/>
-        <w:kern w:val="0"/>
-        <w:position w:val="0"/>
-        <w:sz w:val="20"/>
-        <w:szCs w:val="20"/>
-        <w:u w:val="none" w:color="auto"/>
+        <w:rFonts w:ascii="Times New Roman" w:eastAsia="Arial Unicode MS" w:hAnsi="Times New Roman" w:cs="Times New Roman"/>
         <w:bdr w:val="nil"/>
-        <w:vertAlign w:val="baseline"/>
-        <w:lang/>
+        <w:lang w:val="ru-RU" w:eastAsia="ru-RU" w:bidi="ar-SA"/>
       </w:rPr>
     </w:rPrDefault>
     <w:pPrDefault>
       <w:pPr>
-        <w:keepNext w:val="0"/>
-        <w:keepLines w:val="0"/>
-        <w:pageBreakBefore w:val="0"/>
-        <w:framePr w:anchorLock="0" w:w="0" w:h="0" w:vSpace="0" w:hSpace="0" w:xAlign="left" w:y="0" w:hRule="exact" w:vAnchor="margin"/>
-        <w:widowControl w:val="1"/>
-        <w:numPr>
-          <w:ilvl w:val="0"/>
-          <w:numId w:val="0"/>
-        </w:numPr>
-        <w:suppressLineNumbers w:val="0"/>
         <w:pBdr>
           <w:top w:val="nil"/>
           <w:left w:val="nil"/>
@@ -412,208 +752,483 @@
           <w:between w:val="nil"/>
           <w:bar w:val="nil"/>
         </w:pBdr>
-        <w:shd w:val="clear" w:color="auto" w:fill="auto"/>
-        <w:suppressAutoHyphens w:val="0"/>
-        <w:spacing w:before="0" w:beforeAutospacing="0" w:after="0" w:afterAutospacing="0" w:line="240" w:lineRule="auto"/>
-        <w:ind w:left="0" w:right="0" w:firstLine="0"/>
-        <w:jc w:val="left"/>
-        <w:outlineLvl w:val="9"/>
       </w:pPr>
     </w:pPrDefault>
   </w:docDefaults>
-  <w:style w:type="paragraph" w:default="1" w:styleId="Normal">
+  <w:latentStyles w:defLockedState="0" w:defUIPriority="99" w:defSemiHidden="0" w:defUnhideWhenUsed="0" w:defQFormat="0" w:count="371">
+    <w:lsdException w:name="Normal" w:uiPriority="0" w:qFormat="1"/>
+    <w:lsdException w:name="heading 1" w:uiPriority="9" w:qFormat="1"/>
+    <w:lsdException w:name="heading 2" w:semiHidden="1" w:uiPriority="9" w:unhideWhenUsed="1" w:qFormat="1"/>
+    <w:lsdException w:name="heading 3" w:semiHidden="1" w:uiPriority="9" w:unhideWhenUsed="1" w:qFormat="1"/>
+    <w:lsdException w:name="heading 4" w:semiHidden="1" w:uiPriority="9" w:unhideWhenUsed="1" w:qFormat="1"/>
+    <w:lsdException w:name="heading 5" w:semiHidden="1" w:uiPriority="9" w:unhideWhenUsed="1" w:qFormat="1"/>
+    <w:lsdException w:name="heading 6" w:semiHidden="1" w:uiPriority="9" w:unhideWhenUsed="1" w:qFormat="1"/>
+    <w:lsdException w:name="heading 7" w:semiHidden="1" w:uiPriority="9" w:unhideWhenUsed="1" w:qFormat="1"/>
+    <w:lsdException w:name="heading 8" w:semiHidden="1" w:uiPriority="9" w:unhideWhenUsed="1" w:qFormat="1"/>
+    <w:lsdException w:name="heading 9" w:semiHidden="1" w:uiPriority="9" w:unhideWhenUsed="1" w:qFormat="1"/>
+    <w:lsdException w:name="index 1" w:semiHidden="1" w:unhideWhenUsed="1"/>
+    <w:lsdException w:name="index 2" w:semiHidden="1" w:unhideWhenUsed="1"/>
+    <w:lsdException w:name="index 3" w:semiHidden="1" w:unhideWhenUsed="1"/>
+    <w:lsdException w:name="index 4" w:semiHidden="1" w:unhideWhenUsed="1"/>
+    <w:lsdException w:name="index 5" w:semiHidden="1" w:unhideWhenUsed="1"/>
+    <w:lsdException w:name="index 6" w:semiHidden="1" w:unhideWhenUsed="1"/>
+    <w:lsdException w:name="index 7" w:semiHidden="1" w:unhideWhenUsed="1"/>
+    <w:lsdException w:name="index 8" w:semiHidden="1" w:unhideWhenUsed="1"/>
+    <w:lsdException w:name="index 9" w:semiHidden="1" w:unhideWhenUsed="1"/>
+    <w:lsdException w:name="toc 1" w:semiHidden="1" w:uiPriority="39" w:unhideWhenUsed="1"/>
+    <w:lsdException w:name="toc 2" w:semiHidden="1" w:uiPriority="39" w:unhideWhenUsed="1"/>
+    <w:lsdException w:name="toc 3" w:semiHidden="1" w:uiPriority="39" w:unhideWhenUsed="1"/>
+    <w:lsdException w:name="toc 4" w:semiHidden="1" w:uiPriority="39" w:unhideWhenUsed="1"/>
+    <w:lsdException w:name="toc 5" w:semiHidden="1" w:uiPriority="39" w:unhideWhenUsed="1"/>
+    <w:lsdException w:name="toc 6" w:semiHidden="1" w:uiPriority="39" w:unhideWhenUsed="1"/>
+    <w:lsdException w:name="toc 7" w:semiHidden="1" w:uiPriority="39" w:unhideWhenUsed="1"/>
+    <w:lsdException w:name="toc 8" w:semiHidden="1" w:uiPriority="39" w:unhideWhenUsed="1"/>
+    <w:lsdException w:name="toc 9" w:semiHidden="1" w:uiPriority="39" w:unhideWhenUsed="1"/>
+    <w:lsdException w:name="Normal Indent" w:semiHidden="1" w:unhideWhenUsed="1"/>
+    <w:lsdException w:name="footnote text" w:semiHidden="1" w:unhideWhenUsed="1"/>
+    <w:lsdException w:name="annotation text" w:semiHidden="1" w:unhideWhenUsed="1"/>
+    <w:lsdException w:name="header" w:semiHidden="1" w:unhideWhenUsed="1"/>
+    <w:lsdException w:name="footer" w:semiHidden="1" w:unhideWhenUsed="1"/>
+    <w:lsdException w:name="index heading" w:semiHidden="1" w:unhideWhenUsed="1"/>
+    <w:lsdException w:name="caption" w:semiHidden="1" w:uiPriority="35" w:unhideWhenUsed="1" w:qFormat="1"/>
+    <w:lsdException w:name="table of figures" w:semiHidden="1" w:unhideWhenUsed="1"/>
+    <w:lsdException w:name="envelope address" w:semiHidden="1" w:unhideWhenUsed="1"/>
+    <w:lsdException w:name="envelope return" w:semiHidden="1" w:unhideWhenUsed="1"/>
+    <w:lsdException w:name="footnote reference" w:semiHidden="1" w:unhideWhenUsed="1"/>
+    <w:lsdException w:name="annotation reference" w:semiHidden="1" w:unhideWhenUsed="1"/>
+    <w:lsdException w:name="line number" w:semiHidden="1" w:unhideWhenUsed="1"/>
+    <w:lsdException w:name="page number" w:semiHidden="1" w:unhideWhenUsed="1"/>
+    <w:lsdException w:name="endnote reference" w:semiHidden="1" w:unhideWhenUsed="1"/>
+    <w:lsdException w:name="endnote text" w:semiHidden="1" w:unhideWhenUsed="1"/>
+    <w:lsdException w:name="table of authorities" w:semiHidden="1" w:unhideWhenUsed="1"/>
+    <w:lsdException w:name="macro" w:semiHidden="1" w:unhideWhenUsed="1"/>
+    <w:lsdException w:name="toa heading" w:semiHidden="1" w:unhideWhenUsed="1"/>
+    <w:lsdException w:name="List" w:semiHidden="1" w:unhideWhenUsed="1"/>
+    <w:lsdException w:name="List Bullet" w:semiHidden="1" w:unhideWhenUsed="1"/>
+    <w:lsdException w:name="List Number" w:semiHidden="1" w:unhideWhenUsed="1"/>
+    <w:lsdException w:name="List 2" w:semiHidden="1" w:unhideWhenUsed="1"/>
+    <w:lsdException w:name="List 3" w:semiHidden="1" w:unhideWhenUsed="1"/>
+    <w:lsdException w:name="List 4" w:semiHidden="1" w:unhideWhenUsed="1"/>
+    <w:lsdException w:name="List 5" w:semiHidden="1" w:unhideWhenUsed="1"/>
+    <w:lsdException w:name="List Bullet 2" w:semiHidden="1" w:unhideWhenUsed="1"/>
+    <w:lsdException w:name="List Bullet 3" w:semiHidden="1" w:unhideWhenUsed="1"/>
+    <w:lsdException w:name="List Bullet 4" w:semiHidden="1" w:unhideWhenUsed="1"/>
+    <w:lsdException w:name="List Bullet 5" w:semiHidden="1" w:unhideWhenUsed="1"/>
+    <w:lsdException w:name="List Number 2" w:semiHidden="1" w:unhideWhenUsed="1"/>
+    <w:lsdException w:name="List Number 3" w:semiHidden="1" w:unhideWhenUsed="1"/>
+    <w:lsdException w:name="List Number 4" w:semiHidden="1" w:unhideWhenUsed="1"/>
+    <w:lsdException w:name="List Number 5" w:semiHidden="1" w:unhideWhenUsed="1"/>
+    <w:lsdException w:name="Title" w:uiPriority="10" w:qFormat="1"/>
+    <w:lsdException w:name="Closing" w:semiHidden="1" w:unhideWhenUsed="1"/>
+    <w:lsdException w:name="Signature" w:semiHidden="1" w:unhideWhenUsed="1"/>
+    <w:lsdException w:name="Default Paragraph Font" w:semiHidden="1" w:uiPriority="1" w:unhideWhenUsed="1"/>
+    <w:lsdException w:name="Body Text" w:semiHidden="1" w:unhideWhenUsed="1"/>
+    <w:lsdException w:name="Body Text Indent" w:semiHidden="1" w:unhideWhenUsed="1"/>
+    <w:lsdException w:name="List Continue" w:semiHidden="1" w:unhideWhenUsed="1"/>
+    <w:lsdException w:name="List Continue 2" w:semiHidden="1" w:unhideWhenUsed="1"/>
+    <w:lsdException w:name="List Continue 3" w:semiHidden="1" w:unhideWhenUsed="1"/>
+    <w:lsdException w:name="List Continue 4" w:semiHidden="1" w:unhideWhenUsed="1"/>
+    <w:lsdException w:name="List Continue 5" w:semiHidden="1" w:unhideWhenUsed="1"/>
+    <w:lsdException w:name="Message Header" w:semiHidden="1" w:unhideWhenUsed="1"/>
+    <w:lsdException w:name="Subtitle" w:uiPriority="11" w:qFormat="1"/>
+    <w:lsdException w:name="Salutation" w:semiHidden="1" w:unhideWhenUsed="1"/>
+    <w:lsdException w:name="Date" w:semiHidden="1" w:unhideWhenUsed="1"/>
+    <w:lsdException w:name="Body Text First Indent" w:semiHidden="1" w:unhideWhenUsed="1"/>
+    <w:lsdException w:name="Body Text First Indent 2" w:semiHidden="1" w:unhideWhenUsed="1"/>
+    <w:lsdException w:name="Note Heading" w:semiHidden="1" w:unhideWhenUsed="1"/>
+    <w:lsdException w:name="Body Text 2" w:semiHidden="1" w:unhideWhenUsed="1"/>
+    <w:lsdException w:name="Body Text 3" w:semiHidden="1" w:unhideWhenUsed="1"/>
+    <w:lsdException w:name="Body Text Indent 2" w:semiHidden="1" w:unhideWhenUsed="1"/>
+    <w:lsdException w:name="Body Text Indent 3" w:semiHidden="1" w:unhideWhenUsed="1"/>
+    <w:lsdException w:name="Block Text" w:semiHidden="1" w:unhideWhenUsed="1"/>
+    <w:lsdException w:name="Hyperlink" w:semiHidden="1" w:unhideWhenUsed="1"/>
+    <w:lsdException w:name="FollowedHyperlink" w:semiHidden="1" w:unhideWhenUsed="1"/>
+    <w:lsdException w:name="Strong" w:uiPriority="22" w:qFormat="1"/>
+    <w:lsdException w:name="Emphasis" w:uiPriority="20" w:qFormat="1"/>
+    <w:lsdException w:name="Document Map" w:semiHidden="1" w:unhideWhenUsed="1"/>
+    <w:lsdException w:name="Plain Text" w:semiHidden="1" w:unhideWhenUsed="1"/>
+    <w:lsdException w:name="E-mail Signature" w:semiHidden="1" w:unhideWhenUsed="1"/>
+    <w:lsdException w:name="HTML Top of Form" w:semiHidden="1" w:unhideWhenUsed="1"/>
+    <w:lsdException w:name="HTML Bottom of Form" w:semiHidden="1" w:unhideWhenUsed="1"/>
+    <w:lsdException w:name="Normal (Web)" w:semiHidden="1" w:unhideWhenUsed="1"/>
+    <w:lsdException w:name="HTML Acronym" w:semiHidden="1" w:unhideWhenUsed="1"/>
+    <w:lsdException w:name="HTML Address" w:semiHidden="1" w:unhideWhenUsed="1"/>
+    <w:lsdException w:name="HTML Cite" w:semiHidden="1" w:unhideWhenUsed="1"/>
+    <w:lsdException w:name="HTML Code" w:semiHidden="1" w:unhideWhenUsed="1"/>
+    <w:lsdException w:name="HTML Definition" w:semiHidden="1" w:unhideWhenUsed="1"/>
+    <w:lsdException w:name="HTML Keyboard" w:semiHidden="1" w:unhideWhenUsed="1"/>
+    <w:lsdException w:name="HTML Preformatted" w:semiHidden="1" w:unhideWhenUsed="1"/>
+    <w:lsdException w:name="HTML Sample" w:semiHidden="1" w:unhideWhenUsed="1"/>
+    <w:lsdException w:name="HTML Typewriter" w:semiHidden="1" w:unhideWhenUsed="1"/>
+    <w:lsdException w:name="HTML Variable" w:semiHidden="1" w:unhideWhenUsed="1"/>
+    <w:lsdException w:name="Normal Table" w:semiHidden="1" w:unhideWhenUsed="1"/>
+    <w:lsdException w:name="annotation subject" w:semiHidden="1" w:unhideWhenUsed="1"/>
+    <w:lsdException w:name="No List" w:semiHidden="1" w:unhideWhenUsed="1"/>
+    <w:lsdException w:name="Outline List 1" w:semiHidden="1" w:unhideWhenUsed="1"/>
+    <w:lsdException w:name="Outline List 2" w:semiHidden="1" w:unhideWhenUsed="1"/>
+    <w:lsdException w:name="Outline List 3" w:semiHidden="1" w:unhideWhenUsed="1"/>
+    <w:lsdException w:name="Table Simple 1" w:semiHidden="1" w:unhideWhenUsed="1"/>
+    <w:lsdException w:name="Table Simple 2" w:semiHidden="1" w:unhideWhenUsed="1"/>
+    <w:lsdException w:name="Table Simple 3" w:semiHidden="1" w:unhideWhenUsed="1"/>
+    <w:lsdException w:name="Table Classic 1" w:semiHidden="1" w:unhideWhenUsed="1"/>
+    <w:lsdException w:name="Table Classic 2" w:semiHidden="1" w:unhideWhenUsed="1"/>
+    <w:lsdException w:name="Table Classic 3" w:semiHidden="1" w:unhideWhenUsed="1"/>
+    <w:lsdException w:name="Table Classic 4" w:semiHidden="1" w:unhideWhenUsed="1"/>
+    <w:lsdException w:name="Table Colorful 1" w:semiHidden="1" w:unhideWhenUsed="1"/>
+    <w:lsdException w:name="Table Colorful 2" w:semiHidden="1" w:unhideWhenUsed="1"/>
+    <w:lsdException w:name="Table Colorful 3" w:semiHidden="1" w:unhideWhenUsed="1"/>
+    <w:lsdException w:name="Table Columns 1" w:semiHidden="1" w:unhideWhenUsed="1"/>
+    <w:lsdException w:name="Table Columns 2" w:semiHidden="1" w:unhideWhenUsed="1"/>
+    <w:lsdException w:name="Table Columns 3" w:semiHidden="1" w:unhideWhenUsed="1"/>
+    <w:lsdException w:name="Table Columns 4" w:semiHidden="1" w:unhideWhenUsed="1"/>
+    <w:lsdException w:name="Table Columns 5" w:semiHidden="1" w:unhideWhenUsed="1"/>
+    <w:lsdException w:name="Table Grid 1" w:semiHidden="1" w:unhideWhenUsed="1"/>
+    <w:lsdException w:name="Table Grid 2" w:semiHidden="1" w:unhideWhenUsed="1"/>
+    <w:lsdException w:name="Table Grid 3" w:semiHidden="1" w:unhideWhenUsed="1"/>
+    <w:lsdException w:name="Table Grid 4" w:semiHidden="1" w:unhideWhenUsed="1"/>
+    <w:lsdException w:name="Table Grid 5" w:semiHidden="1" w:unhideWhenUsed="1"/>
+    <w:lsdException w:name="Table Grid 6" w:semiHidden="1" w:unhideWhenUsed="1"/>
+    <w:lsdException w:name="Table Grid 7" w:semiHidden="1" w:unhideWhenUsed="1"/>
+    <w:lsdException w:name="Table Grid 8" w:semiHidden="1" w:unhideWhenUsed="1"/>
+    <w:lsdException w:name="Table List 1" w:semiHidden="1" w:unhideWhenUsed="1"/>
+    <w:lsdException w:name="Table List 2" w:semiHidden="1" w:unhideWhenUsed="1"/>
+    <w:lsdException w:name="Table List 3" w:semiHidden="1" w:unhideWhenUsed="1"/>
+    <w:lsdException w:name="Table List 4" w:semiHidden="1" w:unhideWhenUsed="1"/>
+    <w:lsdException w:name="Table List 5" w:semiHidden="1" w:unhideWhenUsed="1"/>
+    <w:lsdException w:name="Table List 6" w:semiHidden="1" w:unhideWhenUsed="1"/>
+    <w:lsdException w:name="Table List 7" w:semiHidden="1" w:unhideWhenUsed="1"/>
+    <w:lsdException w:name="Table List 8" w:semiHidden="1" w:unhideWhenUsed="1"/>
+    <w:lsdException w:name="Table 3D effects 1" w:semiHidden="1" w:unhideWhenUsed="1"/>
+    <w:lsdException w:name="Table 3D effects 2" w:semiHidden="1" w:unhideWhenUsed="1"/>
+    <w:lsdException w:name="Table 3D effects 3" w:semiHidden="1" w:unhideWhenUsed="1"/>
+    <w:lsdException w:name="Table Contemporary" w:semiHidden="1" w:unhideWhenUsed="1"/>
+    <w:lsdException w:name="Table Elegant" w:semiHidden="1" w:unhideWhenUsed="1"/>
+    <w:lsdException w:name="Table Professional" w:semiHidden="1" w:unhideWhenUsed="1"/>
+    <w:lsdException w:name="Table Subtle 1" w:semiHidden="1" w:unhideWhenUsed="1"/>
+    <w:lsdException w:name="Table Subtle 2" w:semiHidden="1" w:unhideWhenUsed="1"/>
+    <w:lsdException w:name="Table Web 1" w:semiHidden="1" w:unhideWhenUsed="1"/>
+    <w:lsdException w:name="Table Web 2" w:semiHidden="1" w:unhideWhenUsed="1"/>
+    <w:lsdException w:name="Table Web 3" w:semiHidden="1" w:unhideWhenUsed="1"/>
+    <w:lsdException w:name="Balloon Text" w:semiHidden="1" w:unhideWhenUsed="1"/>
+    <w:lsdException w:name="Table Grid" w:uiPriority="39"/>
+    <w:lsdException w:name="Table Theme" w:semiHidden="1" w:unhideWhenUsed="1"/>
+    <w:lsdException w:name="Placeholder Text" w:semiHidden="1"/>
+    <w:lsdException w:name="No Spacing" w:uiPriority="1" w:qFormat="1"/>
+    <w:lsdException w:name="Light Shading" w:uiPriority="60"/>
+    <w:lsdException w:name="Light List" w:uiPriority="61"/>
+    <w:lsdException w:name="Light Grid" w:uiPriority="62"/>
+    <w:lsdException w:name="Medium Shading 1" w:uiPriority="63"/>
+    <w:lsdException w:name="Medium Shading 2" w:uiPriority="64"/>
+    <w:lsdException w:name="Medium List 1" w:uiPriority="65"/>
+    <w:lsdException w:name="Medium List 2" w:uiPriority="66"/>
+    <w:lsdException w:name="Medium Grid 1" w:uiPriority="67"/>
+    <w:lsdException w:name="Medium Grid 2" w:uiPriority="68"/>
+    <w:lsdException w:name="Medium Grid 3" w:uiPriority="69"/>
+    <w:lsdException w:name="Dark List" w:uiPriority="70"/>
+    <w:lsdException w:name="Colorful Shading" w:uiPriority="71"/>
+    <w:lsdException w:name="Colorful List" w:uiPriority="72"/>
+    <w:lsdException w:name="Colorful Grid" w:uiPriority="73"/>
+    <w:lsdException w:name="Light Shading Accent 1" w:uiPriority="60"/>
+    <w:lsdException w:name="Light List Accent 1" w:uiPriority="61"/>
+    <w:lsdException w:name="Light Grid Accent 1" w:uiPriority="62"/>
+    <w:lsdException w:name="Medium Shading 1 Accent 1" w:uiPriority="63"/>
+    <w:lsdException w:name="Medium Shading 2 Accent 1" w:uiPriority="64"/>
+    <w:lsdException w:name="Medium List 1 Accent 1" w:uiPriority="65"/>
+    <w:lsdException w:name="Revision" w:semiHidden="1"/>
+    <w:lsdException w:name="List Paragraph" w:uiPriority="34" w:qFormat="1"/>
+    <w:lsdException w:name="Quote" w:uiPriority="29" w:qFormat="1"/>
+    <w:lsdException w:name="Intense Quote" w:uiPriority="30" w:qFormat="1"/>
+    <w:lsdException w:name="Medium List 2 Accent 1" w:uiPriority="66"/>
+    <w:lsdException w:name="Medium Grid 1 Accent 1" w:uiPriority="67"/>
+    <w:lsdException w:name="Medium Grid 2 Accent 1" w:uiPriority="68"/>
+    <w:lsdException w:name="Medium Grid 3 Accent 1" w:uiPriority="69"/>
+    <w:lsdException w:name="Dark List Accent 1" w:uiPriority="70"/>
+    <w:lsdException w:name="Colorful Shading Accent 1" w:uiPriority="71"/>
+    <w:lsdException w:name="Colorful List Accent 1" w:uiPriority="72"/>
+    <w:lsdException w:name="Colorful Grid Accent 1" w:uiPriority="73"/>
+    <w:lsdException w:name="Light Shading Accent 2" w:uiPriority="60"/>
+    <w:lsdException w:name="Light List Accent 2" w:uiPriority="61"/>
+    <w:lsdException w:name="Light Grid Accent 2" w:uiPriority="62"/>
+    <w:lsdException w:name="Medium Shading 1 Accent 2" w:uiPriority="63"/>
+    <w:lsdException w:name="Medium Shading 2 Accent 2" w:uiPriority="64"/>
+    <w:lsdException w:name="Medium List 1 Accent 2" w:uiPriority="65"/>
+    <w:lsdException w:name="Medium List 2 Accent 2" w:uiPriority="66"/>
+    <w:lsdException w:name="Medium Grid 1 Accent 2" w:uiPriority="67"/>
+    <w:lsdException w:name="Medium Grid 2 Accent 2" w:uiPriority="68"/>
+    <w:lsdException w:name="Medium Grid 3 Accent 2" w:uiPriority="69"/>
+    <w:lsdException w:name="Dark List Accent 2" w:uiPriority="70"/>
+    <w:lsdException w:name="Colorful Shading Accent 2" w:uiPriority="71"/>
+    <w:lsdException w:name="Colorful List Accent 2" w:uiPriority="72"/>
+    <w:lsdException w:name="Colorful Grid Accent 2" w:uiPriority="73"/>
+    <w:lsdException w:name="Light Shading Accent 3" w:uiPriority="60"/>
+    <w:lsdException w:name="Light List Accent 3" w:uiPriority="61"/>
+    <w:lsdException w:name="Light Grid Accent 3" w:uiPriority="62"/>
+    <w:lsdException w:name="Medium Shading 1 Accent 3" w:uiPriority="63"/>
+    <w:lsdException w:name="Medium Shading 2 Accent 3" w:uiPriority="64"/>
+    <w:lsdException w:name="Medium List 1 Accent 3" w:uiPriority="65"/>
+    <w:lsdException w:name="Medium List 2 Accent 3" w:uiPriority="66"/>
+    <w:lsdException w:name="Medium Grid 1 Accent 3" w:uiPriority="67"/>
+    <w:lsdException w:name="Medium Grid 2 Accent 3" w:uiPriority="68"/>
+    <w:lsdException w:name="Medium Grid 3 Accent 3" w:uiPriority="69"/>
+    <w:lsdException w:name="Dark List Accent 3" w:uiPriority="70"/>
+    <w:lsdException w:name="Colorful Shading Accent 3" w:uiPriority="71"/>
+    <w:lsdException w:name="Colorful List Accent 3" w:uiPriority="72"/>
+    <w:lsdException w:name="Colorful Grid Accent 3" w:uiPriority="73"/>
+    <w:lsdException w:name="Light Shading Accent 4" w:uiPriority="60"/>
+    <w:lsdException w:name="Light List Accent 4" w:uiPriority="61"/>
+    <w:lsdException w:name="Light Grid Accent 4" w:uiPriority="62"/>
+    <w:lsdException w:name="Medium Shading 1 Accent 4" w:uiPriority="63"/>
+    <w:lsdException w:name="Medium Shading 2 Accent 4" w:uiPriority="64"/>
+    <w:lsdException w:name="Medium List 1 Accent 4" w:uiPriority="65"/>
+    <w:lsdException w:name="Medium List 2 Accent 4" w:uiPriority="66"/>
+    <w:lsdException w:name="Medium Grid 1 Accent 4" w:uiPriority="67"/>
+    <w:lsdException w:name="Medium Grid 2 Accent 4" w:uiPriority="68"/>
+    <w:lsdException w:name="Medium Grid 3 Accent 4" w:uiPriority="69"/>
+    <w:lsdException w:name="Dark List Accent 4" w:uiPriority="70"/>
+    <w:lsdException w:name="Colorful Shading Accent 4" w:uiPriority="71"/>
+    <w:lsdException w:name="Colorful List Accent 4" w:uiPriority="72"/>
+    <w:lsdException w:name="Colorful Grid Accent 4" w:uiPriority="73"/>
+    <w:lsdException w:name="Light Shading Accent 5" w:uiPriority="60"/>
+    <w:lsdException w:name="Light List Accent 5" w:uiPriority="61"/>
+    <w:lsdException w:name="Light Grid Accent 5" w:uiPriority="62"/>
+    <w:lsdException w:name="Medium Shading 1 Accent 5" w:uiPriority="63"/>
+    <w:lsdException w:name="Medium Shading 2 Accent 5" w:uiPriority="64"/>
+    <w:lsdException w:name="Medium List 1 Accent 5" w:uiPriority="65"/>
+    <w:lsdException w:name="Medium List 2 Accent 5" w:uiPriority="66"/>
+    <w:lsdException w:name="Medium Grid 1 Accent 5" w:uiPriority="67"/>
+    <w:lsdException w:name="Medium Grid 2 Accent 5" w:uiPriority="68"/>
+    <w:lsdException w:name="Medium Grid 3 Accent 5" w:uiPriority="69"/>
+    <w:lsdException w:name="Dark List Accent 5" w:uiPriority="70"/>
+    <w:lsdException w:name="Colorful Shading Accent 5" w:uiPriority="71"/>
+    <w:lsdException w:name="Colorful List Accent 5" w:uiPriority="72"/>
+    <w:lsdException w:name="Colorful Grid Accent 5" w:uiPriority="73"/>
+    <w:lsdException w:name="Light Shading Accent 6" w:uiPriority="60"/>
+    <w:lsdException w:name="Light List Accent 6" w:uiPriority="61"/>
+    <w:lsdException w:name="Light Grid Accent 6" w:uiPriority="62"/>
+    <w:lsdException w:name="Medium Shading 1 Accent 6" w:uiPriority="63"/>
+    <w:lsdException w:name="Medium Shading 2 Accent 6" w:uiPriority="64"/>
+    <w:lsdException w:name="Medium List 1 Accent 6" w:uiPriority="65"/>
+    <w:lsdException w:name="Medium List 2 Accent 6" w:uiPriority="66"/>
+    <w:lsdException w:name="Medium Grid 1 Accent 6" w:uiPriority="67"/>
+    <w:lsdException w:name="Medium Grid 2 Accent 6" w:uiPriority="68"/>
+    <w:lsdException w:name="Medium Grid 3 Accent 6" w:uiPriority="69"/>
+    <w:lsdException w:name="Dark List Accent 6" w:uiPriority="70"/>
+    <w:lsdException w:name="Colorful Shading Accent 6" w:uiPriority="71"/>
+    <w:lsdException w:name="Colorful List Accent 6" w:uiPriority="72"/>
+    <w:lsdException w:name="Colorful Grid Accent 6" w:uiPriority="73"/>
+    <w:lsdException w:name="Subtle Emphasis" w:uiPriority="19" w:qFormat="1"/>
+    <w:lsdException w:name="Intense Emphasis" w:uiPriority="21" w:qFormat="1"/>
+    <w:lsdException w:name="Subtle Reference" w:uiPriority="31" w:qFormat="1"/>
+    <w:lsdException w:name="Intense Reference" w:uiPriority="32" w:qFormat="1"/>
+    <w:lsdException w:name="Book Title" w:uiPriority="33" w:qFormat="1"/>
+    <w:lsdException w:name="Bibliography" w:semiHidden="1" w:uiPriority="37" w:unhideWhenUsed="1"/>
+    <w:lsdException w:name="TOC Heading" w:semiHidden="1" w:uiPriority="39" w:unhideWhenUsed="1" w:qFormat="1"/>
+    <w:lsdException w:name="Plain Table 1" w:uiPriority="41"/>
+    <w:lsdException w:name="Plain Table 2" w:uiPriority="42"/>
+    <w:lsdException w:name="Plain Table 3" w:uiPriority="43"/>
+    <w:lsdException w:name="Plain Table 4" w:uiPriority="44"/>
+    <w:lsdException w:name="Plain Table 5" w:uiPriority="45"/>
+    <w:lsdException w:name="Grid Table Light" w:uiPriority="40"/>
+    <w:lsdException w:name="Grid Table 1 Light" w:uiPriority="46"/>
+    <w:lsdException w:name="Grid Table 2" w:uiPriority="47"/>
+    <w:lsdException w:name="Grid Table 3" w:uiPriority="48"/>
+    <w:lsdException w:name="Grid Table 4" w:uiPriority="49"/>
+    <w:lsdException w:name="Grid Table 5 Dark" w:uiPriority="50"/>
+    <w:lsdException w:name="Grid Table 6 Colorful" w:uiPriority="51"/>
+    <w:lsdException w:name="Grid Table 7 Colorful" w:uiPriority="52"/>
+    <w:lsdException w:name="Grid Table 1 Light Accent 1" w:uiPriority="46"/>
+    <w:lsdException w:name="Grid Table 2 Accent 1" w:uiPriority="47"/>
+    <w:lsdException w:name="Grid Table 3 Accent 1" w:uiPriority="48"/>
+    <w:lsdException w:name="Grid Table 4 Accent 1" w:uiPriority="49"/>
+    <w:lsdException w:name="Grid Table 5 Dark Accent 1" w:uiPriority="50"/>
+    <w:lsdException w:name="Grid Table 6 Colorful Accent 1" w:uiPriority="51"/>
+    <w:lsdException w:name="Grid Table 7 Colorful Accent 1" w:uiPriority="52"/>
+    <w:lsdException w:name="Grid Table 1 Light Accent 2" w:uiPriority="46"/>
+    <w:lsdException w:name="Grid Table 2 Accent 2" w:uiPriority="47"/>
+    <w:lsdException w:name="Grid Table 3 Accent 2" w:uiPriority="48"/>
+    <w:lsdException w:name="Grid Table 4 Accent 2" w:uiPriority="49"/>
+    <w:lsdException w:name="Grid Table 5 Dark Accent 2" w:uiPriority="50"/>
+    <w:lsdException w:name="Grid Table 6 Colorful Accent 2" w:uiPriority="51"/>
+    <w:lsdException w:name="Grid Table 7 Colorful Accent 2" w:uiPriority="52"/>
+    <w:lsdException w:name="Grid Table 1 Light Accent 3" w:uiPriority="46"/>
+    <w:lsdException w:name="Grid Table 2 Accent 3" w:uiPriority="47"/>
+    <w:lsdException w:name="Grid Table 3 Accent 3" w:uiPriority="48"/>
+    <w:lsdException w:name="Grid Table 4 Accent 3" w:uiPriority="49"/>
+    <w:lsdException w:name="Grid Table 5 Dark Accent 3" w:uiPriority="50"/>
+    <w:lsdException w:name="Grid Table 6 Colorful Accent 3" w:uiPriority="51"/>
+    <w:lsdException w:name="Grid Table 7 Colorful Accent 3" w:uiPriority="52"/>
+    <w:lsdException w:name="Grid Table 1 Light Accent 4" w:uiPriority="46"/>
+    <w:lsdException w:name="Grid Table 2 Accent 4" w:uiPriority="47"/>
+    <w:lsdException w:name="Grid Table 3 Accent 4" w:uiPriority="48"/>
+    <w:lsdException w:name="Grid Table 4 Accent 4" w:uiPriority="49"/>
+    <w:lsdException w:name="Grid Table 5 Dark Accent 4" w:uiPriority="50"/>
+    <w:lsdException w:name="Grid Table 6 Colorful Accent 4" w:uiPriority="51"/>
+    <w:lsdException w:name="Grid Table 7 Colorful Accent 4" w:uiPriority="52"/>
+    <w:lsdException w:name="Grid Table 1 Light Accent 5" w:uiPriority="46"/>
+    <w:lsdException w:name="Grid Table 2 Accent 5" w:uiPriority="47"/>
+    <w:lsdException w:name="Grid Table 3 Accent 5" w:uiPriority="48"/>
+    <w:lsdException w:name="Grid Table 4 Accent 5" w:uiPriority="49"/>
+    <w:lsdException w:name="Grid Table 5 Dark Accent 5" w:uiPriority="50"/>
+    <w:lsdException w:name="Grid Table 6 Colorful Accent 5" w:uiPriority="51"/>
+    <w:lsdException w:name="Grid Table 7 Colorful Accent 5" w:uiPriority="52"/>
+    <w:lsdException w:name="Grid Table 1 Light Accent 6" w:uiPriority="46"/>
+    <w:lsdException w:name="Grid Table 2 Accent 6" w:uiPriority="47"/>
+    <w:lsdException w:name="Grid Table 3 Accent 6" w:uiPriority="48"/>
+    <w:lsdException w:name="Grid Table 4 Accent 6" w:uiPriority="49"/>
+    <w:lsdException w:name="Grid Table 5 Dark Accent 6" w:uiPriority="50"/>
+    <w:lsdException w:name="Grid Table 6 Colorful Accent 6" w:uiPriority="51"/>
+    <w:lsdException w:name="Grid Table 7 Colorful Accent 6" w:uiPriority="52"/>
+    <w:lsdException w:name="List Table 1 Light" w:uiPriority="46"/>
+    <w:lsdException w:name="List Table 2" w:uiPriority="47"/>
+    <w:lsdException w:name="List Table 3" w:uiPriority="48"/>
+    <w:lsdException w:name="List Table 4" w:uiPriority="49"/>
+    <w:lsdException w:name="List Table 5 Dark" w:uiPriority="50"/>
+    <w:lsdException w:name="List Table 6 Colorful" w:uiPriority="51"/>
+    <w:lsdException w:name="List Table 7 Colorful" w:uiPriority="52"/>
+    <w:lsdException w:name="List Table 1 Light Accent 1" w:uiPriority="46"/>
+    <w:lsdException w:name="List Table 2 Accent 1" w:uiPriority="47"/>
+    <w:lsdException w:name="List Table 3 Accent 1" w:uiPriority="48"/>
+    <w:lsdException w:name="List Table 4 Accent 1" w:uiPriority="49"/>
+    <w:lsdException w:name="List Table 5 Dark Accent 1" w:uiPriority="50"/>
+    <w:lsdException w:name="List Table 6 Colorful Accent 1" w:uiPriority="51"/>
+    <w:lsdException w:name="List Table 7 Colorful Accent 1" w:uiPriority="52"/>
+    <w:lsdException w:name="List Table 1 Light Accent 2" w:uiPriority="46"/>
+    <w:lsdException w:name="List Table 2 Accent 2" w:uiPriority="47"/>
+    <w:lsdException w:name="List Table 3 Accent 2" w:uiPriority="48"/>
+    <w:lsdException w:name="List Table 4 Accent 2" w:uiPriority="49"/>
+    <w:lsdException w:name="List Table 5 Dark Accent 2" w:uiPriority="50"/>
+    <w:lsdException w:name="List Table 6 Colorful Accent 2" w:uiPriority="51"/>
+    <w:lsdException w:name="List Table 7 Colorful Accent 2" w:uiPriority="52"/>
+    <w:lsdException w:name="List Table 1 Light Accent 3" w:uiPriority="46"/>
+    <w:lsdException w:name="List Table 2 Accent 3" w:uiPriority="47"/>
+    <w:lsdException w:name="List Table 3 Accent 3" w:uiPriority="48"/>
+    <w:lsdException w:name="List Table 4 Accent 3" w:uiPriority="49"/>
+    <w:lsdException w:name="List Table 5 Dark Accent 3" w:uiPriority="50"/>
+    <w:lsdException w:name="List Table 6 Colorful Accent 3" w:uiPriority="51"/>
+    <w:lsdException w:name="List Table 7 Colorful Accent 3" w:uiPriority="52"/>
+    <w:lsdException w:name="List Table 1 Light Accent 4" w:uiPriority="46"/>
+    <w:lsdException w:name="List Table 2 Accent 4" w:uiPriority="47"/>
+    <w:lsdException w:name="List Table 3 Accent 4" w:uiPriority="48"/>
+    <w:lsdException w:name="List Table 4 Accent 4" w:uiPriority="49"/>
+    <w:lsdException w:name="List Table 5 Dark Accent 4" w:uiPriority="50"/>
+    <w:lsdException w:name="List Table 6 Colorful Accent 4" w:uiPriority="51"/>
+    <w:lsdException w:name="List Table 7 Colorful Accent 4" w:uiPriority="52"/>
+    <w:lsdException w:name="List Table 1 Light Accent 5" w:uiPriority="46"/>
+    <w:lsdException w:name="List Table 2 Accent 5" w:uiPriority="47"/>
+    <w:lsdException w:name="List Table 3 Accent 5" w:uiPriority="48"/>
+    <w:lsdException w:name="List Table 4 Accent 5" w:uiPriority="49"/>
+    <w:lsdException w:name="List Table 5 Dark Accent 5" w:uiPriority="50"/>
+    <w:lsdException w:name="List Table 6 Colorful Accent 5" w:uiPriority="51"/>
+    <w:lsdException w:name="List Table 7 Colorful Accent 5" w:uiPriority="52"/>
+    <w:lsdException w:name="List Table 1 Light Accent 6" w:uiPriority="46"/>
+    <w:lsdException w:name="List Table 2 Accent 6" w:uiPriority="47"/>
+    <w:lsdException w:name="List Table 3 Accent 6" w:uiPriority="48"/>
+    <w:lsdException w:name="List Table 4 Accent 6" w:uiPriority="49"/>
+    <w:lsdException w:name="List Table 5 Dark Accent 6" w:uiPriority="50"/>
+    <w:lsdException w:name="List Table 6 Colorful Accent 6" w:uiPriority="51"/>
+    <w:lsdException w:name="List Table 7 Colorful Accent 6" w:uiPriority="52"/>
+  </w:latentStyles>
+  <w:style w:type="paragraph" w:default="1" w:styleId="a">
     <w:name w:val="Normal"/>
-    <w:next w:val="Normal"/>
-    <w:pPr/>
+    <w:pPr>
+      <w:spacing w:line="276" w:lineRule="auto"/>
+    </w:pPr>
     <w:rPr>
-      <w:sz w:val="24"/>
-      <w:szCs w:val="24"/>
-      <w:lang w:val="en-US" w:eastAsia="en-US" w:bidi="ar-SA"/>
+      <w:rFonts w:cs="Arial Unicode MS"/>
+      <w:color w:val="000000"/>
+      <w:sz w:val="28"/>
+      <w:szCs w:val="28"/>
+      <w:u w:color="000000"/>
+      <w14:textOutline w14:w="12700" w14:cap="flat" w14:cmpd="sng" w14:algn="ctr">
+        <w14:noFill/>
+        <w14:prstDash w14:val="solid"/>
+        <w14:miter w14:lim="400000"/>
+      </w14:textOutline>
     </w:rPr>
   </w:style>
-  <w:style w:type="character" w:default="1" w:styleId="Default Paragraph Font">
+  <w:style w:type="character" w:default="1" w:styleId="a0">
     <w:name w:val="Default Paragraph Font"/>
-    <w:next w:val="Default Paragraph Font"/>
+    <w:uiPriority w:val="1"/>
+    <w:semiHidden/>
+    <w:unhideWhenUsed/>
   </w:style>
-  <w:style w:type="character" w:styleId="Hyperlink">
+  <w:style w:type="table" w:default="1" w:styleId="a1">
+    <w:name w:val="Normal Table"/>
+    <w:uiPriority w:val="99"/>
+    <w:semiHidden/>
+    <w:unhideWhenUsed/>
+    <w:tblPr>
+      <w:tblInd w:w="0" w:type="dxa"/>
+      <w:tblCellMar>
+        <w:top w:w="0" w:type="dxa"/>
+        <w:left w:w="108" w:type="dxa"/>
+        <w:bottom w:w="0" w:type="dxa"/>
+        <w:right w:w="108" w:type="dxa"/>
+      </w:tblCellMar>
+    </w:tblPr>
+  </w:style>
+  <w:style w:type="numbering" w:default="1" w:styleId="a2">
+    <w:name w:val="No List"/>
+    <w:uiPriority w:val="99"/>
+    <w:semiHidden/>
+    <w:unhideWhenUsed/>
+  </w:style>
+  <w:style w:type="character" w:styleId="a3">
     <w:name w:val="Hyperlink"/>
     <w:rPr>
       <w:u w:val="single"/>
     </w:rPr>
   </w:style>
-  <w:style w:type="table" w:default="1" w:styleId="Table Normal">
+  <w:style w:type="table" w:customStyle="1" w:styleId="TableNormal">
     <w:name w:val="Table Normal"/>
-    <w:next w:val="Table Normal"/>
-    <w:pPr/>
     <w:tblPr>
       <w:tblInd w:w="0" w:type="dxa"/>
+      <w:tblCellMar>
+        <w:top w:w="0" w:type="dxa"/>
+        <w:left w:w="0" w:type="dxa"/>
+        <w:bottom w:w="0" w:type="dxa"/>
+        <w:right w:w="0" w:type="dxa"/>
+      </w:tblCellMar>
     </w:tblPr>
-    <w:trPr/>
-    <w:tcPr/>
-    <w:tblStylePr w:type="firstRow"/>
-    <w:tblStylePr w:type="lastRow"/>
-    <w:tblStylePr w:type="firstCol"/>
-    <w:tblStylePr w:type="lastCol"/>
-    <w:tblStylePr w:type="band1Vert"/>
-    <w:tblStylePr w:type="band2Vert"/>
-    <w:tblStylePr w:type="band1Horz"/>
-    <w:tblStylePr w:type="band2Horz"/>
-    <w:tblStylePr w:type="neCell"/>
-    <w:tblStylePr w:type="nwCell"/>
-    <w:tblStylePr w:type="seCell"/>
-    <w:tblStylePr w:type="swCell"/>
   </w:style>
-  <w:style w:type="numbering" w:default="1" w:styleId="No List">
-    <w:name w:val="No List"/>
-    <w:next w:val="No List"/>
-    <w:pPr/>
-  </w:style>
-  <w:style w:type="paragraph" w:styleId="Header &amp; Footer">
+  <w:style w:type="paragraph" w:customStyle="1" w:styleId="HeaderFooter">
     <w:name w:val="Header &amp; Footer"/>
-    <w:next w:val="Header &amp; Footer"/>
     <w:pPr>
-      <w:keepNext w:val="0"/>
-      <w:keepLines w:val="0"/>
-      <w:pageBreakBefore w:val="0"/>
-      <w:widowControl w:val="1"/>
-      <w:shd w:val="clear" w:color="auto" w:fill="auto"/>
       <w:tabs>
         <w:tab w:val="right" w:pos="9020"/>
       </w:tabs>
-      <w:suppressAutoHyphens w:val="0"/>
-      <w:bidi w:val="0"/>
-      <w:spacing w:before="0" w:after="0" w:line="240" w:lineRule="auto"/>
-      <w:ind w:left="0" w:right="0" w:firstLine="0"/>
-      <w:jc w:val="left"/>
-      <w:outlineLvl w:val="9"/>
     </w:pPr>
     <w:rPr>
-      <w:rFonts w:ascii="Helvetica Neue" w:cs="Arial Unicode MS" w:hAnsi="Helvetica Neue" w:eastAsia="Arial Unicode MS"/>
-      <w:b w:val="0"/>
-      <w:bCs w:val="0"/>
-      <w:i w:val="0"/>
-      <w:iCs w:val="0"/>
-      <w:caps w:val="0"/>
-      <w:smallCaps w:val="0"/>
-      <w:strike w:val="0"/>
-      <w:dstrike w:val="0"/>
-      <w:outline w:val="0"/>
+      <w:rFonts w:ascii="Helvetica Neue" w:hAnsi="Helvetica Neue" w:cs="Arial Unicode MS"/>
       <w:color w:val="000000"/>
-      <w:spacing w:val="0"/>
-      <w:kern w:val="0"/>
-      <w:position w:val="0"/>
       <w:sz w:val="24"/>
       <w:szCs w:val="24"/>
-      <w:u w:val="none"/>
-      <w:shd w:val="nil" w:color="auto" w:fill="auto"/>
-      <w:vertAlign w:val="baseline"/>
-      <w14:textOutline>
+      <w14:textOutline w14:w="0" w14:cap="flat" w14:cmpd="sng" w14:algn="ctr">
         <w14:noFill/>
+        <w14:prstDash w14:val="solid"/>
+        <w14:bevel/>
       </w14:textOutline>
-      <w14:textFill>
-        <w14:solidFill>
-          <w14:srgbClr w14:val="000000"/>
-        </w14:solidFill>
-      </w14:textFill>
     </w:rPr>
   </w:style>
-  <w:style w:type="paragraph" w:styleId="Normal.0">
-    <w:name w:val="Normal"/>
-    <w:next w:val="Normal.0"/>
+  <w:style w:type="paragraph" w:styleId="a4">
+    <w:name w:val="List Paragraph"/>
     <w:pPr>
-      <w:keepNext w:val="0"/>
-      <w:keepLines w:val="0"/>
-      <w:pageBreakBefore w:val="0"/>
-      <w:widowControl w:val="1"/>
-      <w:shd w:val="clear" w:color="auto" w:fill="auto"/>
-      <w:suppressAutoHyphens w:val="0"/>
-      <w:bidi w:val="0"/>
-      <w:spacing w:before="0" w:after="0" w:line="276" w:lineRule="auto"/>
-      <w:ind w:left="0" w:right="0" w:firstLine="0"/>
-      <w:jc w:val="left"/>
-      <w:outlineLvl w:val="9"/>
+      <w:spacing w:line="276" w:lineRule="auto"/>
+      <w:ind w:left="720"/>
     </w:pPr>
     <w:rPr>
-      <w:rFonts w:ascii="Times New Roman" w:cs="Arial Unicode MS" w:hAnsi="Times New Roman" w:eastAsia="Arial Unicode MS" w:hint="default"/>
-      <w:b w:val="0"/>
-      <w:bCs w:val="0"/>
-      <w:i w:val="0"/>
-      <w:iCs w:val="0"/>
-      <w:caps w:val="0"/>
-      <w:smallCaps w:val="0"/>
-      <w:strike w:val="0"/>
-      <w:dstrike w:val="0"/>
-      <w:outline w:val="0"/>
+      <w:rFonts w:cs="Arial Unicode MS"/>
       <w:color w:val="000000"/>
-      <w:spacing w:val="0"/>
-      <w:kern w:val="0"/>
-      <w:position w:val="0"/>
       <w:sz w:val="28"/>
       <w:szCs w:val="28"/>
-      <w:u w:val="none" w:color="000000"/>
-      <w:shd w:val="nil" w:color="auto" w:fill="auto"/>
-      <w:vertAlign w:val="baseline"/>
-      <w:lang w:val="ru-RU"/>
-      <w14:textOutline w14:w="12700" w14:cap="flat">
-        <w14:noFill/>
-        <w14:miter w14:lim="400000"/>
-      </w14:textOutline>
-      <w14:textFill>
-        <w14:solidFill>
-          <w14:srgbClr w14:val="000000"/>
-        </w14:solidFill>
-      </w14:textFill>
-    </w:rPr>
-  </w:style>
-  <w:style w:type="paragraph" w:styleId="List Paragraph">
-    <w:name w:val="List Paragraph"/>
-    <w:next w:val="List Paragraph"/>
-    <w:pPr>
-      <w:keepNext w:val="0"/>
-      <w:keepLines w:val="0"/>
-      <w:pageBreakBefore w:val="0"/>
-      <w:widowControl w:val="1"/>
-      <w:shd w:val="clear" w:color="auto" w:fill="auto"/>
-      <w:suppressAutoHyphens w:val="0"/>
-      <w:bidi w:val="0"/>
-      <w:spacing w:before="0" w:after="0" w:line="276" w:lineRule="auto"/>
-      <w:ind w:left="720" w:right="0" w:firstLine="0"/>
-      <w:jc w:val="left"/>
-      <w:outlineLvl w:val="9"/>
-    </w:pPr>
-    <w:rPr>
-      <w:rFonts w:ascii="Times New Roman" w:cs="Arial Unicode MS" w:hAnsi="Times New Roman" w:eastAsia="Arial Unicode MS"/>
-      <w:b w:val="0"/>
-      <w:bCs w:val="0"/>
-      <w:i w:val="0"/>
-      <w:iCs w:val="0"/>
-      <w:caps w:val="0"/>
-      <w:smallCaps w:val="0"/>
-      <w:strike w:val="0"/>
-      <w:dstrike w:val="0"/>
-      <w:outline w:val="0"/>
-      <w:color w:val="000000"/>
-      <w:spacing w:val="0"/>
-      <w:kern w:val="0"/>
-      <w:position w:val="0"/>
-      <w:sz w:val="28"/>
-      <w:szCs w:val="28"/>
-      <w:u w:val="none" w:color="000000"/>
-      <w:shd w:val="nil" w:color="auto" w:fill="auto"/>
-      <w:vertAlign w:val="baseline"/>
-      <w:lang w:val="ru-RU"/>
-      <w14:textFill>
-        <w14:solidFill>
-          <w14:srgbClr w14:val="000000"/>
-        </w14:solidFill>
-      </w14:textFill>
+      <w:u w:color="000000"/>
     </w:rPr>
   </w:style>
 </w:styles>
 </file>
 
 <file path=word/theme/theme1.xml><?xml version="1.0" encoding="utf-8"?>
-<a:theme xmlns:a="http://schemas.openxmlformats.org/drawingml/2006/main" xmlns:r="http://schemas.openxmlformats.org/officeDocument/2006/relationships" name="Тема Office">
+<a:theme xmlns:a="http://schemas.openxmlformats.org/drawingml/2006/main" name="Тема Office">
   <a:themeElements>
     <a:clrScheme name="Тема Office">
       <a:dk1>
@@ -815,7 +1430,7 @@
         <a:effectLst/>
         <a:sp3d/>
       </a:spPr>
-      <a:bodyPr rot="0" spcFirstLastPara="1" vertOverflow="overflow" horzOverflow="overflow" vert="horz" wrap="square" lIns="45718" tIns="45718" rIns="45718" bIns="45718" numCol="1" spcCol="38100" rtlCol="0" anchor="ctr" upright="0">
+      <a:bodyPr rot="0" spcFirstLastPara="1" vertOverflow="overflow" horzOverflow="overflow" vert="horz" wrap="square" lIns="45718" tIns="45718" rIns="45718" bIns="45718" numCol="1" spcCol="38100" rtlCol="0" anchor="ctr">
         <a:spAutoFit/>
       </a:bodyPr>
       <a:lstStyle>
@@ -834,7 +1449,7 @@
           <a:buFontTx/>
           <a:buNone/>
           <a:tabLst/>
-          <a:defRPr b="0" baseline="0" cap="none" i="0" spc="0" strike="noStrike" sz="1800" u="none" kumimoji="0" normalizeH="0">
+          <a:defRPr kumimoji="0" sz="1800" b="0" i="0" u="none" strike="noStrike" cap="none" spc="0" normalizeH="0" baseline="0">
             <a:ln>
               <a:noFill/>
             </a:ln>
@@ -864,7 +1479,7 @@
           <a:buFontTx/>
           <a:buNone/>
           <a:tabLst/>
-          <a:defRPr b="0" baseline="0" cap="none" i="0" spc="0" strike="noStrike" sz="1800" u="none" kumimoji="0" normalizeH="0">
+          <a:defRPr kumimoji="0" sz="1800" b="0" i="0" u="none" strike="noStrike" cap="none" spc="0" normalizeH="0" baseline="0">
             <a:ln>
               <a:noFill/>
             </a:ln>
@@ -890,7 +1505,7 @@
           <a:buFontTx/>
           <a:buNone/>
           <a:tabLst/>
-          <a:defRPr b="0" baseline="0" cap="none" i="0" spc="0" strike="noStrike" sz="1800" u="none" kumimoji="0" normalizeH="0">
+          <a:defRPr kumimoji="0" sz="1800" b="0" i="0" u="none" strike="noStrike" cap="none" spc="0" normalizeH="0" baseline="0">
             <a:ln>
               <a:noFill/>
             </a:ln>
@@ -916,7 +1531,7 @@
           <a:buFontTx/>
           <a:buNone/>
           <a:tabLst/>
-          <a:defRPr b="0" baseline="0" cap="none" i="0" spc="0" strike="noStrike" sz="1800" u="none" kumimoji="0" normalizeH="0">
+          <a:defRPr kumimoji="0" sz="1800" b="0" i="0" u="none" strike="noStrike" cap="none" spc="0" normalizeH="0" baseline="0">
             <a:ln>
               <a:noFill/>
             </a:ln>
@@ -942,7 +1557,7 @@
           <a:buFontTx/>
           <a:buNone/>
           <a:tabLst/>
-          <a:defRPr b="0" baseline="0" cap="none" i="0" spc="0" strike="noStrike" sz="1800" u="none" kumimoji="0" normalizeH="0">
+          <a:defRPr kumimoji="0" sz="1800" b="0" i="0" u="none" strike="noStrike" cap="none" spc="0" normalizeH="0" baseline="0">
             <a:ln>
               <a:noFill/>
             </a:ln>
@@ -968,7 +1583,7 @@
           <a:buFontTx/>
           <a:buNone/>
           <a:tabLst/>
-          <a:defRPr b="0" baseline="0" cap="none" i="0" spc="0" strike="noStrike" sz="1800" u="none" kumimoji="0" normalizeH="0">
+          <a:defRPr kumimoji="0" sz="1800" b="0" i="0" u="none" strike="noStrike" cap="none" spc="0" normalizeH="0" baseline="0">
             <a:ln>
               <a:noFill/>
             </a:ln>
@@ -994,7 +1609,7 @@
           <a:buFontTx/>
           <a:buNone/>
           <a:tabLst/>
-          <a:defRPr b="0" baseline="0" cap="none" i="0" spc="0" strike="noStrike" sz="1800" u="none" kumimoji="0" normalizeH="0">
+          <a:defRPr kumimoji="0" sz="1800" b="0" i="0" u="none" strike="noStrike" cap="none" spc="0" normalizeH="0" baseline="0">
             <a:ln>
               <a:noFill/>
             </a:ln>
@@ -1020,7 +1635,7 @@
           <a:buFontTx/>
           <a:buNone/>
           <a:tabLst/>
-          <a:defRPr b="0" baseline="0" cap="none" i="0" spc="0" strike="noStrike" sz="1800" u="none" kumimoji="0" normalizeH="0">
+          <a:defRPr kumimoji="0" sz="1800" b="0" i="0" u="none" strike="noStrike" cap="none" spc="0" normalizeH="0" baseline="0">
             <a:ln>
               <a:noFill/>
             </a:ln>
@@ -1046,7 +1661,7 @@
           <a:buFontTx/>
           <a:buNone/>
           <a:tabLst/>
-          <a:defRPr b="0" baseline="0" cap="none" i="0" spc="0" strike="noStrike" sz="1800" u="none" kumimoji="0" normalizeH="0">
+          <a:defRPr kumimoji="0" sz="1800" b="0" i="0" u="none" strike="noStrike" cap="none" spc="0" normalizeH="0" baseline="0">
             <a:ln>
               <a:noFill/>
             </a:ln>
@@ -1072,7 +1687,7 @@
           <a:buFontTx/>
           <a:buNone/>
           <a:tabLst/>
-          <a:defRPr b="0" baseline="0" cap="none" i="0" spc="0" strike="noStrike" sz="1800" u="none" kumimoji="0" normalizeH="0">
+          <a:defRPr kumimoji="0" sz="1800" b="0" i="0" u="none" strike="noStrike" cap="none" spc="0" normalizeH="0" baseline="0">
             <a:ln>
               <a:noFill/>
             </a:ln>
@@ -1085,9 +1700,15 @@
         </a:lvl9pPr>
       </a:lstStyle>
       <a:style>
-        <a:lnRef idx="0"/>
-        <a:fillRef idx="0"/>
-        <a:effectRef idx="0"/>
+        <a:lnRef idx="0">
+          <a:scrgbClr r="0" g="0" b="0"/>
+        </a:lnRef>
+        <a:fillRef idx="0">
+          <a:scrgbClr r="0" g="0" b="0"/>
+        </a:fillRef>
+        <a:effectRef idx="0">
+          <a:scrgbClr r="0" g="0" b="0"/>
+        </a:effectRef>
         <a:fontRef idx="none"/>
       </a:style>
     </a:spDef>
@@ -1104,7 +1725,7 @@
         <a:effectLst/>
         <a:sp3d/>
       </a:spPr>
-      <a:bodyPr rot="0" spcFirstLastPara="1" vertOverflow="overflow" horzOverflow="overflow" vert="horz" wrap="square" lIns="91439" tIns="45719" rIns="91439" bIns="45719" numCol="1" spcCol="38100" rtlCol="0" anchor="t" upright="0">
+      <a:bodyPr rot="0" spcFirstLastPara="1" vertOverflow="overflow" horzOverflow="overflow" vert="horz" wrap="square" lIns="91439" tIns="45719" rIns="91439" bIns="45719" numCol="1" spcCol="38100" rtlCol="0" anchor="t">
         <a:noAutofit/>
       </a:bodyPr>
       <a:lstStyle>
@@ -1123,7 +1744,7 @@
           <a:buFontTx/>
           <a:buNone/>
           <a:tabLst/>
-          <a:defRPr b="0" baseline="0" cap="none" i="0" spc="0" strike="noStrike" sz="1800" u="none" kumimoji="0" normalizeH="0">
+          <a:defRPr kumimoji="0" sz="1800" b="0" i="0" u="none" strike="noStrike" cap="none" spc="0" normalizeH="0" baseline="0">
             <a:ln>
               <a:noFill/>
             </a:ln>
@@ -1149,7 +1770,7 @@
           <a:buFontTx/>
           <a:buNone/>
           <a:tabLst/>
-          <a:defRPr b="0" baseline="0" cap="none" i="0" spc="0" strike="noStrike" sz="1800" u="none" kumimoji="0" normalizeH="0">
+          <a:defRPr kumimoji="0" sz="1800" b="0" i="0" u="none" strike="noStrike" cap="none" spc="0" normalizeH="0" baseline="0">
             <a:ln>
               <a:noFill/>
             </a:ln>
@@ -1175,7 +1796,7 @@
           <a:buFontTx/>
           <a:buNone/>
           <a:tabLst/>
-          <a:defRPr b="0" baseline="0" cap="none" i="0" spc="0" strike="noStrike" sz="1800" u="none" kumimoji="0" normalizeH="0">
+          <a:defRPr kumimoji="0" sz="1800" b="0" i="0" u="none" strike="noStrike" cap="none" spc="0" normalizeH="0" baseline="0">
             <a:ln>
               <a:noFill/>
             </a:ln>
@@ -1201,7 +1822,7 @@
           <a:buFontTx/>
           <a:buNone/>
           <a:tabLst/>
-          <a:defRPr b="0" baseline="0" cap="none" i="0" spc="0" strike="noStrike" sz="1800" u="none" kumimoji="0" normalizeH="0">
+          <a:defRPr kumimoji="0" sz="1800" b="0" i="0" u="none" strike="noStrike" cap="none" spc="0" normalizeH="0" baseline="0">
             <a:ln>
               <a:noFill/>
             </a:ln>
@@ -1227,7 +1848,7 @@
           <a:buFontTx/>
           <a:buNone/>
           <a:tabLst/>
-          <a:defRPr b="0" baseline="0" cap="none" i="0" spc="0" strike="noStrike" sz="1800" u="none" kumimoji="0" normalizeH="0">
+          <a:defRPr kumimoji="0" sz="1800" b="0" i="0" u="none" strike="noStrike" cap="none" spc="0" normalizeH="0" baseline="0">
             <a:ln>
               <a:noFill/>
             </a:ln>
@@ -1253,7 +1874,7 @@
           <a:buFontTx/>
           <a:buNone/>
           <a:tabLst/>
-          <a:defRPr b="0" baseline="0" cap="none" i="0" spc="0" strike="noStrike" sz="1800" u="none" kumimoji="0" normalizeH="0">
+          <a:defRPr kumimoji="0" sz="1800" b="0" i="0" u="none" strike="noStrike" cap="none" spc="0" normalizeH="0" baseline="0">
             <a:ln>
               <a:noFill/>
             </a:ln>
@@ -1279,7 +1900,7 @@
           <a:buFontTx/>
           <a:buNone/>
           <a:tabLst/>
-          <a:defRPr b="0" baseline="0" cap="none" i="0" spc="0" strike="noStrike" sz="1800" u="none" kumimoji="0" normalizeH="0">
+          <a:defRPr kumimoji="0" sz="1800" b="0" i="0" u="none" strike="noStrike" cap="none" spc="0" normalizeH="0" baseline="0">
             <a:ln>
               <a:noFill/>
             </a:ln>
@@ -1305,7 +1926,7 @@
           <a:buFontTx/>
           <a:buNone/>
           <a:tabLst/>
-          <a:defRPr b="0" baseline="0" cap="none" i="0" spc="0" strike="noStrike" sz="1800" u="none" kumimoji="0" normalizeH="0">
+          <a:defRPr kumimoji="0" sz="1800" b="0" i="0" u="none" strike="noStrike" cap="none" spc="0" normalizeH="0" baseline="0">
             <a:ln>
               <a:noFill/>
             </a:ln>
@@ -1331,7 +1952,7 @@
           <a:buFontTx/>
           <a:buNone/>
           <a:tabLst/>
-          <a:defRPr b="0" baseline="0" cap="none" i="0" spc="0" strike="noStrike" sz="1800" u="none" kumimoji="0" normalizeH="0">
+          <a:defRPr kumimoji="0" sz="1800" b="0" i="0" u="none" strike="noStrike" cap="none" spc="0" normalizeH="0" baseline="0">
             <a:ln>
               <a:noFill/>
             </a:ln>
@@ -1357,7 +1978,7 @@
           <a:buFontTx/>
           <a:buNone/>
           <a:tabLst/>
-          <a:defRPr b="0" baseline="0" cap="none" i="0" spc="0" strike="noStrike" sz="1800" u="none" kumimoji="0" normalizeH="0">
+          <a:defRPr kumimoji="0" sz="1800" b="0" i="0" u="none" strike="noStrike" cap="none" spc="0" normalizeH="0" baseline="0">
             <a:ln>
               <a:noFill/>
             </a:ln>
@@ -1370,9 +1991,15 @@
         </a:lvl9pPr>
       </a:lstStyle>
       <a:style>
-        <a:lnRef idx="0"/>
-        <a:fillRef idx="0"/>
-        <a:effectRef idx="0"/>
+        <a:lnRef idx="0">
+          <a:scrgbClr r="0" g="0" b="0"/>
+        </a:lnRef>
+        <a:fillRef idx="0">
+          <a:scrgbClr r="0" g="0" b="0"/>
+        </a:fillRef>
+        <a:effectRef idx="0">
+          <a:scrgbClr r="0" g="0" b="0"/>
+        </a:effectRef>
         <a:fontRef idx="none"/>
       </a:style>
     </a:lnDef>
@@ -1386,7 +2013,7 @@
         <a:effectLst/>
         <a:sp3d/>
       </a:spPr>
-      <a:bodyPr rot="0" spcFirstLastPara="1" vertOverflow="overflow" horzOverflow="overflow" vert="horz" wrap="square" lIns="45718" tIns="45718" rIns="45718" bIns="45718" numCol="1" spcCol="38100" rtlCol="0" anchor="t" upright="0">
+      <a:bodyPr rot="0" spcFirstLastPara="1" vertOverflow="overflow" horzOverflow="overflow" vert="horz" wrap="square" lIns="45718" tIns="45718" rIns="45718" bIns="45718" numCol="1" spcCol="38100" rtlCol="0" anchor="t">
         <a:spAutoFit/>
       </a:bodyPr>
       <a:lstStyle>
@@ -1405,7 +2032,7 @@
           <a:buFontTx/>
           <a:buNone/>
           <a:tabLst/>
-          <a:defRPr b="0" baseline="0" cap="none" i="0" spc="0" strike="noStrike" sz="1800" u="none" kumimoji="0" normalizeH="0">
+          <a:defRPr kumimoji="0" sz="1800" b="0" i="0" u="none" strike="noStrike" cap="none" spc="0" normalizeH="0" baseline="0">
             <a:ln>
               <a:noFill/>
             </a:ln>
@@ -1435,7 +2062,7 @@
           <a:buFontTx/>
           <a:buNone/>
           <a:tabLst/>
-          <a:defRPr b="0" baseline="0" cap="none" i="0" spc="0" strike="noStrike" sz="1800" u="none" kumimoji="0" normalizeH="0">
+          <a:defRPr kumimoji="0" sz="1800" b="0" i="0" u="none" strike="noStrike" cap="none" spc="0" normalizeH="0" baseline="0">
             <a:ln>
               <a:noFill/>
             </a:ln>
@@ -1461,7 +2088,7 @@
           <a:buFontTx/>
           <a:buNone/>
           <a:tabLst/>
-          <a:defRPr b="0" baseline="0" cap="none" i="0" spc="0" strike="noStrike" sz="1800" u="none" kumimoji="0" normalizeH="0">
+          <a:defRPr kumimoji="0" sz="1800" b="0" i="0" u="none" strike="noStrike" cap="none" spc="0" normalizeH="0" baseline="0">
             <a:ln>
               <a:noFill/>
             </a:ln>
@@ -1487,7 +2114,7 @@
           <a:buFontTx/>
           <a:buNone/>
           <a:tabLst/>
-          <a:defRPr b="0" baseline="0" cap="none" i="0" spc="0" strike="noStrike" sz="1800" u="none" kumimoji="0" normalizeH="0">
+          <a:defRPr kumimoji="0" sz="1800" b="0" i="0" u="none" strike="noStrike" cap="none" spc="0" normalizeH="0" baseline="0">
             <a:ln>
               <a:noFill/>
             </a:ln>
@@ -1513,7 +2140,7 @@
           <a:buFontTx/>
           <a:buNone/>
           <a:tabLst/>
-          <a:defRPr b="0" baseline="0" cap="none" i="0" spc="0" strike="noStrike" sz="1800" u="none" kumimoji="0" normalizeH="0">
+          <a:defRPr kumimoji="0" sz="1800" b="0" i="0" u="none" strike="noStrike" cap="none" spc="0" normalizeH="0" baseline="0">
             <a:ln>
               <a:noFill/>
             </a:ln>
@@ -1539,7 +2166,7 @@
           <a:buFontTx/>
           <a:buNone/>
           <a:tabLst/>
-          <a:defRPr b="0" baseline="0" cap="none" i="0" spc="0" strike="noStrike" sz="1800" u="none" kumimoji="0" normalizeH="0">
+          <a:defRPr kumimoji="0" sz="1800" b="0" i="0" u="none" strike="noStrike" cap="none" spc="0" normalizeH="0" baseline="0">
             <a:ln>
               <a:noFill/>
             </a:ln>
@@ -1565,7 +2192,7 @@
           <a:buFontTx/>
           <a:buNone/>
           <a:tabLst/>
-          <a:defRPr b="0" baseline="0" cap="none" i="0" spc="0" strike="noStrike" sz="1800" u="none" kumimoji="0" normalizeH="0">
+          <a:defRPr kumimoji="0" sz="1800" b="0" i="0" u="none" strike="noStrike" cap="none" spc="0" normalizeH="0" baseline="0">
             <a:ln>
               <a:noFill/>
             </a:ln>
@@ -1591,7 +2218,7 @@
           <a:buFontTx/>
           <a:buNone/>
           <a:tabLst/>
-          <a:defRPr b="0" baseline="0" cap="none" i="0" spc="0" strike="noStrike" sz="1800" u="none" kumimoji="0" normalizeH="0">
+          <a:defRPr kumimoji="0" sz="1800" b="0" i="0" u="none" strike="noStrike" cap="none" spc="0" normalizeH="0" baseline="0">
             <a:ln>
               <a:noFill/>
             </a:ln>
@@ -1617,7 +2244,7 @@
           <a:buFontTx/>
           <a:buNone/>
           <a:tabLst/>
-          <a:defRPr b="0" baseline="0" cap="none" i="0" spc="0" strike="noStrike" sz="1800" u="none" kumimoji="0" normalizeH="0">
+          <a:defRPr kumimoji="0" sz="1800" b="0" i="0" u="none" strike="noStrike" cap="none" spc="0" normalizeH="0" baseline="0">
             <a:ln>
               <a:noFill/>
             </a:ln>
@@ -1643,7 +2270,7 @@
           <a:buFontTx/>
           <a:buNone/>
           <a:tabLst/>
-          <a:defRPr b="0" baseline="0" cap="none" i="0" spc="0" strike="noStrike" sz="1800" u="none" kumimoji="0" normalizeH="0">
+          <a:defRPr kumimoji="0" sz="1800" b="0" i="0" u="none" strike="noStrike" cap="none" spc="0" normalizeH="0" baseline="0">
             <a:ln>
               <a:noFill/>
             </a:ln>
@@ -1656,12 +2283,19 @@
         </a:lvl9pPr>
       </a:lstStyle>
       <a:style>
-        <a:lnRef idx="0"/>
-        <a:fillRef idx="0"/>
-        <a:effectRef idx="0"/>
+        <a:lnRef idx="0">
+          <a:scrgbClr r="0" g="0" b="0"/>
+        </a:lnRef>
+        <a:fillRef idx="0">
+          <a:scrgbClr r="0" g="0" b="0"/>
+        </a:fillRef>
+        <a:effectRef idx="0">
+          <a:scrgbClr r="0" g="0" b="0"/>
+        </a:effectRef>
         <a:fontRef idx="none"/>
       </a:style>
     </a:txDef>
   </a:objectDefaults>
+  <a:extraClrSchemeLst/>
 </a:theme>
 </file>
</xml_diff>

<commit_message>
changed a docx template & updated a representation of task in report
</commit_message>
<xml_diff>
--- a/processor/docx/template.docx
+++ b/processor/docx/template.docx
@@ -217,6 +217,44 @@
           <w:lang w:val="en-US"/>
         </w:rPr>
         <w:t xml:space="preserve"> }}</w:t>
+      </w:r>
+    </w:p>
+    <w:p>
+      <w:pPr>
+        <w:spacing w:line="240" w:lineRule="auto"/>
+        <w:ind w:firstLine="567"/>
+        <w:jc w:val="center"/>
+        <w:rPr>
+          <w:b/>
+          <w:bCs/>
+          <w:lang w:val="en-US"/>
+        </w:rPr>
+      </w:pPr>
+    </w:p>
+    <w:p>
+      <w:pPr>
+        <w:pStyle w:val="a4"/>
+        <w:numPr>
+          <w:ilvl w:val="0"/>
+          <w:numId w:val="4"/>
+        </w:numPr>
+        <w:pBdr>
+          <w:top w:val="none" w:sz="0" w:space="0" w:color="auto"/>
+          <w:left w:val="none" w:sz="0" w:space="0" w:color="auto"/>
+          <w:bottom w:val="none" w:sz="0" w:space="0" w:color="auto"/>
+          <w:right w:val="none" w:sz="0" w:space="0" w:color="auto"/>
+          <w:between w:val="none" w:sz="0" w:space="0" w:color="auto"/>
+          <w:bar w:val="none" w:sz="0" w:color="auto"/>
+        </w:pBdr>
+        <w:tabs>
+          <w:tab w:val="left" w:pos="993"/>
+        </w:tabs>
+        <w:ind w:left="993" w:hanging="284"/>
+        <w:contextualSpacing/>
+        <w:jc w:val="both"/>
+      </w:pPr>
+      <w:r>
+        <w:t>Обеспечена бесперебойная работа системы оповещения и мультимедийных систем на территории ВДНХ:</w:t>
       </w:r>
     </w:p>
     <w:p>
@@ -227,50 +265,67 @@
         </w:tabs>
         <w:ind w:left="709"/>
         <w:jc w:val="both"/>
+      </w:pPr>
+      <w:r>
+        <w:t xml:space="preserve">{% </w:t>
+      </w:r>
+      <w:r>
         <w:rPr>
           <w:lang w:val="en-US"/>
         </w:rPr>
-      </w:pPr>
+        <w:t>for</w:t>
+      </w:r>
+      <w:r>
+        <w:t xml:space="preserve"> </w:t>
+      </w:r>
       <w:r>
         <w:rPr>
           <w:lang w:val="en-US"/>
         </w:rPr>
-        <w:t>{</w:t>
-      </w:r>
-      <w:proofErr w:type="gramStart"/>
+        <w:t>task</w:t>
+      </w:r>
+      <w:r>
+        <w:t xml:space="preserve"> </w:t>
+      </w:r>
       <w:r>
         <w:rPr>
           <w:lang w:val="en-US"/>
         </w:rPr>
-        <w:t>%</w:t>
-      </w:r>
-      <w:proofErr w:type="gramEnd"/>
+        <w:t>in</w:t>
+      </w:r>
+      <w:r>
+        <w:t xml:space="preserve"> </w:t>
+      </w:r>
       <w:r>
         <w:rPr>
           <w:lang w:val="en-US"/>
         </w:rPr>
-        <w:t xml:space="preserve"> for task in tasks %}</w:t>
+        <w:t>tasks</w:t>
+      </w:r>
+      <w:r>
+        <w:t xml:space="preserve"> %}</w:t>
       </w:r>
     </w:p>
     <w:p>
       <w:pPr>
-        <w:pStyle w:val="a4"/>
-        <w:numPr>
-          <w:ilvl w:val="0"/>
-          <w:numId w:val="3"/>
-        </w:numPr>
         <w:tabs>
           <w:tab w:val="left" w:pos="993"/>
         </w:tabs>
+        <w:ind w:left="142"/>
+      </w:pPr>
+      <w:bookmarkStart w:id="0" w:name="_GoBack"/>
+      <w:bookmarkEnd w:id="0"/>
+      <w:r>
+        <w:t xml:space="preserve">{{ </w:t>
+      </w:r>
+      <w:r>
         <w:rPr>
           <w:lang w:val="en-US"/>
         </w:rPr>
-      </w:pPr>
-      <w:r>
-        <w:rPr>
-          <w:lang w:val="en-US"/>
-        </w:rPr>
-        <w:t>{{ task }}</w:t>
+        <w:t>task</w:t>
+      </w:r>
+      <w:r>
+        <w:t xml:space="preserve"> }}</w:t>
       </w:r>
     </w:p>
     <w:p>
@@ -284,31 +339,22 @@
         <w:rPr>
           <w:b/>
           <w:bCs/>
+        </w:rPr>
+      </w:pPr>
+      <w:r>
+        <w:t xml:space="preserve">{% </w:t>
+      </w:r>
+      <w:proofErr w:type="spellStart"/>
+      <w:r>
+        <w:rPr>
           <w:lang w:val="en-US"/>
         </w:rPr>
-      </w:pPr>
-      <w:r>
-        <w:rPr>
-          <w:lang w:val="en-US"/>
-        </w:rPr>
-        <w:t xml:space="preserve">{% </w:t>
-      </w:r>
-      <w:proofErr w:type="spellStart"/>
-      <w:r>
-        <w:rPr>
-          <w:lang w:val="en-US"/>
-        </w:rPr>
         <w:t>endfor</w:t>
       </w:r>
       <w:proofErr w:type="spellEnd"/>
       <w:r>
-        <w:rPr>
-          <w:lang w:val="en-US"/>
-        </w:rPr>
         <w:t xml:space="preserve"> %}</w:t>
       </w:r>
-      <w:bookmarkStart w:id="0" w:name="_GoBack"/>
-      <w:bookmarkEnd w:id="0"/>
     </w:p>
     <w:p>
       <w:pPr>
@@ -762,6 +808,119 @@
     </w:lvl>
   </w:abstractNum>
   <w:abstractNum w:abstractNumId="2">
+    <w:nsid w:val="57772697"/>
+    <w:multiLevelType w:val="hybridMultilevel"/>
+    <w:tmpl w:val="C18819E2"/>
+    <w:lvl w:ilvl="0" w:tplc="04190001">
+      <w:start w:val="1"/>
+      <w:numFmt w:val="bullet"/>
+      <w:lvlText w:val=""/>
+      <w:lvlJc w:val="left"/>
+      <w:pPr>
+        <w:ind w:left="1429" w:hanging="360"/>
+      </w:pPr>
+      <w:rPr>
+        <w:rFonts w:ascii="Symbol" w:hAnsi="Symbol" w:hint="default"/>
+      </w:rPr>
+    </w:lvl>
+    <w:lvl w:ilvl="1" w:tplc="04190005">
+      <w:start w:val="1"/>
+      <w:numFmt w:val="bullet"/>
+      <w:lvlText w:val=""/>
+      <w:lvlJc w:val="left"/>
+      <w:pPr>
+        <w:ind w:left="2149" w:hanging="360"/>
+      </w:pPr>
+      <w:rPr>
+        <w:rFonts w:ascii="Wingdings" w:hAnsi="Wingdings" w:hint="default"/>
+      </w:rPr>
+    </w:lvl>
+    <w:lvl w:ilvl="2" w:tplc="04190005">
+      <w:start w:val="1"/>
+      <w:numFmt w:val="bullet"/>
+      <w:lvlText w:val=""/>
+      <w:lvlJc w:val="left"/>
+      <w:pPr>
+        <w:ind w:left="2869" w:hanging="360"/>
+      </w:pPr>
+      <w:rPr>
+        <w:rFonts w:ascii="Wingdings" w:hAnsi="Wingdings" w:hint="default"/>
+      </w:rPr>
+    </w:lvl>
+    <w:lvl w:ilvl="3" w:tplc="04190001" w:tentative="1">
+      <w:start w:val="1"/>
+      <w:numFmt w:val="bullet"/>
+      <w:lvlText w:val=""/>
+      <w:lvlJc w:val="left"/>
+      <w:pPr>
+        <w:ind w:left="3589" w:hanging="360"/>
+      </w:pPr>
+      <w:rPr>
+        <w:rFonts w:ascii="Symbol" w:hAnsi="Symbol" w:hint="default"/>
+      </w:rPr>
+    </w:lvl>
+    <w:lvl w:ilvl="4" w:tplc="04190003" w:tentative="1">
+      <w:start w:val="1"/>
+      <w:numFmt w:val="bullet"/>
+      <w:lvlText w:val="o"/>
+      <w:lvlJc w:val="left"/>
+      <w:pPr>
+        <w:ind w:left="4309" w:hanging="360"/>
+      </w:pPr>
+      <w:rPr>
+        <w:rFonts w:ascii="Courier New" w:hAnsi="Courier New" w:cs="Courier New" w:hint="default"/>
+      </w:rPr>
+    </w:lvl>
+    <w:lvl w:ilvl="5" w:tplc="04190005" w:tentative="1">
+      <w:start w:val="1"/>
+      <w:numFmt w:val="bullet"/>
+      <w:lvlText w:val=""/>
+      <w:lvlJc w:val="left"/>
+      <w:pPr>
+        <w:ind w:left="5029" w:hanging="360"/>
+      </w:pPr>
+      <w:rPr>
+        <w:rFonts w:ascii="Wingdings" w:hAnsi="Wingdings" w:hint="default"/>
+      </w:rPr>
+    </w:lvl>
+    <w:lvl w:ilvl="6" w:tplc="04190001" w:tentative="1">
+      <w:start w:val="1"/>
+      <w:numFmt w:val="bullet"/>
+      <w:lvlText w:val=""/>
+      <w:lvlJc w:val="left"/>
+      <w:pPr>
+        <w:ind w:left="5749" w:hanging="360"/>
+      </w:pPr>
+      <w:rPr>
+        <w:rFonts w:ascii="Symbol" w:hAnsi="Symbol" w:hint="default"/>
+      </w:rPr>
+    </w:lvl>
+    <w:lvl w:ilvl="7" w:tplc="04190003" w:tentative="1">
+      <w:start w:val="1"/>
+      <w:numFmt w:val="bullet"/>
+      <w:lvlText w:val="o"/>
+      <w:lvlJc w:val="left"/>
+      <w:pPr>
+        <w:ind w:left="6469" w:hanging="360"/>
+      </w:pPr>
+      <w:rPr>
+        <w:rFonts w:ascii="Courier New" w:hAnsi="Courier New" w:cs="Courier New" w:hint="default"/>
+      </w:rPr>
+    </w:lvl>
+    <w:lvl w:ilvl="8" w:tplc="04190005" w:tentative="1">
+      <w:start w:val="1"/>
+      <w:numFmt w:val="bullet"/>
+      <w:lvlText w:val=""/>
+      <w:lvlJc w:val="left"/>
+      <w:pPr>
+        <w:ind w:left="7189" w:hanging="360"/>
+      </w:pPr>
+      <w:rPr>
+        <w:rFonts w:ascii="Wingdings" w:hAnsi="Wingdings" w:hint="default"/>
+      </w:rPr>
+    </w:lvl>
+  </w:abstractNum>
+  <w:abstractNum w:abstractNumId="3">
     <w:nsid w:val="615F43E0"/>
     <w:multiLevelType w:val="hybridMultilevel"/>
     <w:tmpl w:val="42A8846C"/>
@@ -857,6 +1016,9 @@
     <w:abstractNumId w:val="0"/>
   </w:num>
   <w:num w:numId="3">
+    <w:abstractNumId w:val="3"/>
+  </w:num>
+  <w:num w:numId="4">
     <w:abstractNumId w:val="2"/>
   </w:num>
 </w:numbering>
@@ -1065,7 +1227,7 @@
     <w:lsdException w:name="Medium Shading 2 Accent 1" w:uiPriority="64"/>
     <w:lsdException w:name="Medium List 1 Accent 1" w:uiPriority="65"/>
     <w:lsdException w:name="Revision" w:semiHidden="1"/>
-    <w:lsdException w:name="List Paragraph" w:uiPriority="34" w:qFormat="1"/>
+    <w:lsdException w:name="List Paragraph" w:uiPriority="0" w:qFormat="1"/>
     <w:lsdException w:name="Quote" w:uiPriority="29" w:qFormat="1"/>
     <w:lsdException w:name="Intense Quote" w:uiPriority="30" w:qFormat="1"/>
     <w:lsdException w:name="Medium List 2 Accent 1" w:uiPriority="66"/>
@@ -1342,6 +1504,7 @@
   </w:style>
   <w:style w:type="paragraph" w:styleId="a4">
     <w:name w:val="List Paragraph"/>
+    <w:qFormat/>
     <w:pPr>
       <w:spacing w:line="276" w:lineRule="auto"/>
       <w:ind w:left="720"/>

</xml_diff>